<commit_message>
Update LF2 09 Konzeptübersicht
</commit_message>
<xml_diff>
--- a/J01_LF2/09/Konzeptübersicht.docx
+++ b/J01_LF2/09/Konzeptübersicht.docx
@@ -15,6 +15,7 @@
           <w:r>
             <w:rPr>
               <w:noProof/>
+              <w:lang w:val="en-US"/>
             </w:rPr>
             <mc:AlternateContent>
               <mc:Choice Requires="wpg">
@@ -266,7 +267,7 @@
               </mc:Choice>
               <mc:Fallback>
                 <w:pict>
-                  <v:group w14:anchorId="2AA211E0" id="Gruppe 149" o:spid="_x0000_s1026" style="position:absolute;margin-left:0;margin-top:0;width:8in;height:95.7pt;z-index:251662336;mso-width-percent:941;mso-height-percent:121;mso-top-percent:23;mso-position-horizontal:center;mso-position-horizontal-relative:page;mso-position-vertical-relative:page;mso-width-percent:941;mso-height-percent:121;mso-top-percent:23" coordorigin="" coordsize="73152,12161" o:gfxdata="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">
+                  <v:group w14:anchorId="20F5C46A" id="Gruppe 149" o:spid="_x0000_s1026" style="position:absolute;margin-left:0;margin-top:0;width:8in;height:95.7pt;z-index:251662336;mso-width-percent:941;mso-height-percent:121;mso-top-percent:23;mso-position-horizontal:center;mso-position-horizontal-relative:page;mso-position-vertical-relative:page;mso-width-percent:941;mso-height-percent:121;mso-top-percent:23" coordorigin="" coordsize="73152,12161" o:gfxdata="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">
                     <v:shape id="Rechteck 51" o:spid="_x0000_s1027" style="position:absolute;width:73152;height:11303;visibility:visible;mso-wrap-style:square;v-text-anchor:middle" coordsize="7312660,1129665" o:gfxdata="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" path="m,l7312660,r,1129665l3619500,733425,,1091565,,xe" fillcolor="#3494ba [3204]" stroked="f" strokeweight="1.1pt">
                       <v:path arrowok="t" o:connecttype="custom" o:connectlocs="0,0;7315200,0;7315200,1130373;3620757,733885;0,1092249;0,0" o:connectangles="0,0,0,0,0,0"/>
                     </v:shape>
@@ -282,6 +283,7 @@
           <w:r>
             <w:rPr>
               <w:noProof/>
+              <w:lang w:val="en-US"/>
             </w:rPr>
             <mc:AlternateContent>
               <mc:Choice Requires="wps">
@@ -526,6 +528,7 @@
           <w:r>
             <w:rPr>
               <w:noProof/>
+              <w:lang w:val="en-US"/>
             </w:rPr>
             <mc:AlternateContent>
               <mc:Choice Requires="wps">
@@ -770,6 +773,7 @@
           <w:r>
             <w:rPr>
               <w:noProof/>
+              <w:lang w:val="en-US"/>
             </w:rPr>
             <mc:AlternateContent>
               <mc:Choice Requires="wps">
@@ -909,15 +913,7 @@
                                         <w:sz w:val="36"/>
                                         <w:szCs w:val="36"/>
                                       </w:rPr>
-                                      <w:t>ierung</w:t>
-                                    </w:r>
-                                    <w:r>
-                                      <w:rPr>
-                                        <w:color w:val="404040" w:themeColor="text1" w:themeTint="BF"/>
-                                        <w:sz w:val="36"/>
-                                        <w:szCs w:val="36"/>
-                                      </w:rPr>
-                                      <w:t xml:space="preserve"> eines IT-S</w:t>
+                                      <w:t>ierung eines IT-S</w:t>
                                     </w:r>
                                     <w:r>
                                       <w:rPr>
@@ -1034,15 +1030,7 @@
                                   <w:sz w:val="36"/>
                                   <w:szCs w:val="36"/>
                                 </w:rPr>
-                                <w:t>ierung</w:t>
-                              </w:r>
-                              <w:r>
-                                <w:rPr>
-                                  <w:color w:val="404040" w:themeColor="text1" w:themeTint="BF"/>
-                                  <w:sz w:val="36"/>
-                                  <w:szCs w:val="36"/>
-                                </w:rPr>
-                                <w:t xml:space="preserve"> eines IT-S</w:t>
+                                <w:t>ierung eines IT-S</w:t>
                               </w:r>
                               <w:r>
                                 <w:rPr>
@@ -1065,14 +1053,86 @@
           </w:r>
         </w:p>
         <w:p>
+          <w:pPr>
+            <w:pStyle w:val="StandardWeb"/>
+          </w:pPr>
+          <w:r>
+            <w:rPr>
+              <w:noProof/>
+            </w:rPr>
+            <w:drawing>
+              <wp:anchor distT="0" distB="0" distL="114300" distR="114300" simplePos="0" relativeHeight="251663360" behindDoc="0" locked="0" layoutInCell="1" allowOverlap="1">
+                <wp:simplePos x="0" y="0"/>
+                <wp:positionH relativeFrom="column">
+                  <wp:posOffset>-457347</wp:posOffset>
+                </wp:positionH>
+                <wp:positionV relativeFrom="paragraph">
+                  <wp:posOffset>7853827</wp:posOffset>
+                </wp:positionV>
+                <wp:extent cx="1484142" cy="476722"/>
+                <wp:effectExtent l="0" t="0" r="1905" b="0"/>
+                <wp:wrapNone/>
+                <wp:docPr id="1" name="Grafik 1" descr="C:\Users\lvierkorn\AppData\Local\Temp\e59defae-b8e9-44a7-adde-2aa1682177fc_Not-By-AI.zip.7fc\Select your language\German\Written By Human\Written-By-Human-Not-By-AI-Badge-white@2x.png"/>
+                <wp:cNvGraphicFramePr>
+                  <a:graphicFrameLocks xmlns:a="http://schemas.openxmlformats.org/drawingml/2006/main" noChangeAspect="1"/>
+                </wp:cNvGraphicFramePr>
+                <a:graphic xmlns:a="http://schemas.openxmlformats.org/drawingml/2006/main">
+                  <a:graphicData uri="http://schemas.openxmlformats.org/drawingml/2006/picture">
+                    <pic:pic xmlns:pic="http://schemas.openxmlformats.org/drawingml/2006/picture">
+                      <pic:nvPicPr>
+                        <pic:cNvPr id="0" name="Picture 1" descr="C:\Users\lvierkorn\AppData\Local\Temp\e59defae-b8e9-44a7-adde-2aa1682177fc_Not-By-AI.zip.7fc\Select your language\German\Written By Human\Written-By-Human-Not-By-AI-Badge-white@2x.png"/>
+                        <pic:cNvPicPr>
+                          <a:picLocks noChangeAspect="1" noChangeArrowheads="1"/>
+                        </pic:cNvPicPr>
+                      </pic:nvPicPr>
+                      <pic:blipFill>
+                        <a:blip r:embed="rId10">
+                          <a:extLst>
+                            <a:ext uri="{28A0092B-C50C-407E-A947-70E740481C1C}">
+                              <a14:useLocalDpi xmlns:a14="http://schemas.microsoft.com/office/drawing/2010/main" val="0"/>
+                            </a:ext>
+                          </a:extLst>
+                        </a:blip>
+                        <a:srcRect/>
+                        <a:stretch>
+                          <a:fillRect/>
+                        </a:stretch>
+                      </pic:blipFill>
+                      <pic:spPr bwMode="auto">
+                        <a:xfrm>
+                          <a:off x="0" y="0"/>
+                          <a:ext cx="1484142" cy="476722"/>
+                        </a:xfrm>
+                        <a:prstGeom prst="rect">
+                          <a:avLst/>
+                        </a:prstGeom>
+                        <a:noFill/>
+                        <a:ln>
+                          <a:noFill/>
+                        </a:ln>
+                      </pic:spPr>
+                    </pic:pic>
+                  </a:graphicData>
+                </a:graphic>
+              </wp:anchor>
+            </w:drawing>
+          </w:r>
           <w:r>
             <w:br w:type="page"/>
           </w:r>
         </w:p>
+        <w:p/>
       </w:sdtContent>
     </w:sdt>
     <w:sdt>
       <w:sdtPr>
+        <w:rPr>
+          <w:caps w:val="0"/>
+          <w:color w:val="auto"/>
+          <w:spacing w:val="0"/>
+          <w:sz w:val="20"/>
+          <w:szCs w:val="20"/>
+        </w:rPr>
         <w:id w:val="1503478563"/>
         <w:docPartObj>
           <w:docPartGallery w:val="Table of Contents"/>
@@ -1083,11 +1143,6 @@
         <w:rPr>
           <w:b/>
           <w:bCs/>
-          <w:caps w:val="0"/>
-          <w:color w:val="auto"/>
-          <w:spacing w:val="0"/>
-          <w:sz w:val="20"/>
-          <w:szCs w:val="20"/>
         </w:rPr>
       </w:sdtEndPr>
       <w:sdtContent>
@@ -1121,7 +1176,7 @@
           <w:r>
             <w:fldChar w:fldCharType="separate"/>
           </w:r>
-          <w:hyperlink w:anchor="_Toc199856067" w:history="1">
+          <w:hyperlink w:anchor="_Toc203483658" w:history="1">
             <w:r>
               <w:rPr>
                 <w:rStyle w:val="Hyperlink"/>
@@ -1148,7 +1203,7 @@
                 <w:noProof/>
                 <w:webHidden/>
               </w:rPr>
-              <w:instrText xml:space="preserve"> PAGEREF _Toc199856067 \h </w:instrText>
+              <w:instrText xml:space="preserve"> PAGEREF _Toc203483658 \h </w:instrText>
             </w:r>
             <w:r>
               <w:rPr>
@@ -1168,7 +1223,7 @@
                 <w:noProof/>
                 <w:webHidden/>
               </w:rPr>
-              <w:t>2</w:t>
+              <w:t>1</w:t>
             </w:r>
             <w:r>
               <w:rPr>
@@ -1192,7 +1247,7 @@
               <w:lang w:val="en-US"/>
             </w:rPr>
           </w:pPr>
-          <w:hyperlink w:anchor="_Toc199856068" w:history="1">
+          <w:hyperlink w:anchor="_Toc203483659" w:history="1">
             <w:r>
               <w:rPr>
                 <w:rStyle w:val="Hyperlink"/>
@@ -1219,7 +1274,7 @@
                 <w:noProof/>
                 <w:webHidden/>
               </w:rPr>
-              <w:instrText xml:space="preserve"> PAGEREF _Toc199856068 \h </w:instrText>
+              <w:instrText xml:space="preserve"> PAGEREF _Toc203483659 \h </w:instrText>
             </w:r>
             <w:r>
               <w:rPr>
@@ -1263,7 +1318,7 @@
               <w:lang w:val="en-US"/>
             </w:rPr>
           </w:pPr>
-          <w:hyperlink w:anchor="_Toc199856069" w:history="1">
+          <w:hyperlink w:anchor="_Toc203483660" w:history="1">
             <w:r>
               <w:rPr>
                 <w:rStyle w:val="Hyperlink"/>
@@ -1290,7 +1345,7 @@
                 <w:noProof/>
                 <w:webHidden/>
               </w:rPr>
-              <w:instrText xml:space="preserve"> PAGEREF _Toc199856069 \h </w:instrText>
+              <w:instrText xml:space="preserve"> PAGEREF _Toc203483660 \h </w:instrText>
             </w:r>
             <w:r>
               <w:rPr>
@@ -1329,14 +1384,85 @@
             </w:tabs>
             <w:rPr>
               <w:noProof/>
+              <w:sz w:val="22"/>
+              <w:szCs w:val="22"/>
+              <w:lang w:val="en-US"/>
             </w:rPr>
           </w:pPr>
-          <w:hyperlink w:anchor="_Toc199856070" w:history="1">
+          <w:hyperlink w:anchor="_Toc203483661" w:history="1">
             <w:r>
               <w:rPr>
                 <w:rStyle w:val="Hyperlink"/>
                 <w:noProof/>
               </w:rPr>
+              <w:t>Mindestumfang</w:t>
+            </w:r>
+            <w:r>
+              <w:rPr>
+                <w:noProof/>
+                <w:webHidden/>
+              </w:rPr>
+              <w:tab/>
+            </w:r>
+            <w:r>
+              <w:rPr>
+                <w:noProof/>
+                <w:webHidden/>
+              </w:rPr>
+              <w:fldChar w:fldCharType="begin"/>
+            </w:r>
+            <w:r>
+              <w:rPr>
+                <w:noProof/>
+                <w:webHidden/>
+              </w:rPr>
+              <w:instrText xml:space="preserve"> PAGEREF _Toc203483661 \h </w:instrText>
+            </w:r>
+            <w:r>
+              <w:rPr>
+                <w:noProof/>
+                <w:webHidden/>
+              </w:rPr>
+            </w:r>
+            <w:r>
+              <w:rPr>
+                <w:noProof/>
+                <w:webHidden/>
+              </w:rPr>
+              <w:fldChar w:fldCharType="separate"/>
+            </w:r>
+            <w:r>
+              <w:rPr>
+                <w:noProof/>
+                <w:webHidden/>
+              </w:rPr>
+              <w:t>2</w:t>
+            </w:r>
+            <w:r>
+              <w:rPr>
+                <w:noProof/>
+                <w:webHidden/>
+              </w:rPr>
+              <w:fldChar w:fldCharType="end"/>
+            </w:r>
+          </w:hyperlink>
+        </w:p>
+        <w:p>
+          <w:pPr>
+            <w:pStyle w:val="Verzeichnis3"/>
+            <w:tabs>
+              <w:tab w:val="right" w:leader="dot" w:pos="9350"/>
+            </w:tabs>
+            <w:rPr>
+              <w:noProof/>
+            </w:rPr>
+          </w:pPr>
+          <w:hyperlink w:anchor="_Toc203483662" w:history="1">
+            <w:r>
+              <w:rPr>
+                <w:rStyle w:val="Hyperlink"/>
+                <w:noProof/>
+              </w:rPr>
               <w:t>Motherboard</w:t>
             </w:r>
             <w:r>
@@ -1358,7 +1484,7 @@
                 <w:noProof/>
                 <w:webHidden/>
               </w:rPr>
-              <w:instrText xml:space="preserve"> PAGEREF _Toc199856070 \h </w:instrText>
+              <w:instrText xml:space="preserve"> PAGEREF _Toc203483662 \h </w:instrText>
             </w:r>
             <w:r>
               <w:rPr>
@@ -1379,6 +1505,210 @@
                 <w:webHidden/>
               </w:rPr>
               <w:t>2</w:t>
+            </w:r>
+            <w:r>
+              <w:rPr>
+                <w:noProof/>
+                <w:webHidden/>
+              </w:rPr>
+              <w:fldChar w:fldCharType="end"/>
+            </w:r>
+          </w:hyperlink>
+        </w:p>
+        <w:p>
+          <w:pPr>
+            <w:pStyle w:val="Verzeichnis3"/>
+            <w:tabs>
+              <w:tab w:val="right" w:leader="dot" w:pos="9350"/>
+            </w:tabs>
+            <w:rPr>
+              <w:noProof/>
+            </w:rPr>
+          </w:pPr>
+          <w:hyperlink w:anchor="_Toc203483663" w:history="1">
+            <w:r>
+              <w:rPr>
+                <w:rStyle w:val="Hyperlink"/>
+                <w:noProof/>
+              </w:rPr>
+              <w:t>CPU</w:t>
+            </w:r>
+            <w:r>
+              <w:rPr>
+                <w:noProof/>
+                <w:webHidden/>
+              </w:rPr>
+              <w:tab/>
+            </w:r>
+            <w:r>
+              <w:rPr>
+                <w:noProof/>
+                <w:webHidden/>
+              </w:rPr>
+              <w:fldChar w:fldCharType="begin"/>
+            </w:r>
+            <w:r>
+              <w:rPr>
+                <w:noProof/>
+                <w:webHidden/>
+              </w:rPr>
+              <w:instrText xml:space="preserve"> PAGEREF _Toc203483663 \h </w:instrText>
+            </w:r>
+            <w:r>
+              <w:rPr>
+                <w:noProof/>
+                <w:webHidden/>
+              </w:rPr>
+            </w:r>
+            <w:r>
+              <w:rPr>
+                <w:noProof/>
+                <w:webHidden/>
+              </w:rPr>
+              <w:fldChar w:fldCharType="separate"/>
+            </w:r>
+            <w:r>
+              <w:rPr>
+                <w:noProof/>
+                <w:webHidden/>
+              </w:rPr>
+              <w:t>2</w:t>
+            </w:r>
+            <w:r>
+              <w:rPr>
+                <w:noProof/>
+                <w:webHidden/>
+              </w:rPr>
+              <w:fldChar w:fldCharType="end"/>
+            </w:r>
+          </w:hyperlink>
+        </w:p>
+        <w:p>
+          <w:pPr>
+            <w:pStyle w:val="Verzeichnis3"/>
+            <w:tabs>
+              <w:tab w:val="right" w:leader="dot" w:pos="9350"/>
+            </w:tabs>
+            <w:rPr>
+              <w:noProof/>
+            </w:rPr>
+          </w:pPr>
+          <w:hyperlink w:anchor="_Toc203483664" w:history="1">
+            <w:r>
+              <w:rPr>
+                <w:rStyle w:val="Hyperlink"/>
+                <w:noProof/>
+              </w:rPr>
+              <w:t>RAM</w:t>
+            </w:r>
+            <w:r>
+              <w:rPr>
+                <w:noProof/>
+                <w:webHidden/>
+              </w:rPr>
+              <w:tab/>
+            </w:r>
+            <w:r>
+              <w:rPr>
+                <w:noProof/>
+                <w:webHidden/>
+              </w:rPr>
+              <w:fldChar w:fldCharType="begin"/>
+            </w:r>
+            <w:r>
+              <w:rPr>
+                <w:noProof/>
+                <w:webHidden/>
+              </w:rPr>
+              <w:instrText xml:space="preserve"> PAGEREF _Toc203483664 \h </w:instrText>
+            </w:r>
+            <w:r>
+              <w:rPr>
+                <w:noProof/>
+                <w:webHidden/>
+              </w:rPr>
+            </w:r>
+            <w:r>
+              <w:rPr>
+                <w:noProof/>
+                <w:webHidden/>
+              </w:rPr>
+              <w:fldChar w:fldCharType="separate"/>
+            </w:r>
+            <w:r>
+              <w:rPr>
+                <w:noProof/>
+                <w:webHidden/>
+              </w:rPr>
+              <w:t>3</w:t>
+            </w:r>
+            <w:r>
+              <w:rPr>
+                <w:noProof/>
+                <w:webHidden/>
+              </w:rPr>
+              <w:fldChar w:fldCharType="end"/>
+            </w:r>
+          </w:hyperlink>
+        </w:p>
+        <w:p>
+          <w:pPr>
+            <w:pStyle w:val="Verzeichnis3"/>
+            <w:tabs>
+              <w:tab w:val="right" w:leader="dot" w:pos="9350"/>
+            </w:tabs>
+            <w:rPr>
+              <w:noProof/>
+            </w:rPr>
+          </w:pPr>
+          <w:hyperlink w:anchor="_Toc203483665" w:history="1">
+            <w:r>
+              <w:rPr>
+                <w:rStyle w:val="Hyperlink"/>
+                <w:noProof/>
+              </w:rPr>
+              <w:t>Speichermedien</w:t>
+            </w:r>
+            <w:r>
+              <w:rPr>
+                <w:noProof/>
+                <w:webHidden/>
+              </w:rPr>
+              <w:tab/>
+            </w:r>
+            <w:r>
+              <w:rPr>
+                <w:noProof/>
+                <w:webHidden/>
+              </w:rPr>
+              <w:fldChar w:fldCharType="begin"/>
+            </w:r>
+            <w:r>
+              <w:rPr>
+                <w:noProof/>
+                <w:webHidden/>
+              </w:rPr>
+              <w:instrText xml:space="preserve"> PAGEREF _Toc203483665 \h </w:instrText>
+            </w:r>
+            <w:r>
+              <w:rPr>
+                <w:noProof/>
+                <w:webHidden/>
+              </w:rPr>
+            </w:r>
+            <w:r>
+              <w:rPr>
+                <w:noProof/>
+                <w:webHidden/>
+              </w:rPr>
+              <w:fldChar w:fldCharType="separate"/>
+            </w:r>
+            <w:r>
+              <w:rPr>
+                <w:noProof/>
+                <w:webHidden/>
+              </w:rPr>
+              <w:t>3</w:t>
             </w:r>
             <w:r>
               <w:rPr>
@@ -1397,15 +1727,18 @@
             </w:tabs>
             <w:rPr>
               <w:noProof/>
+              <w:sz w:val="22"/>
+              <w:szCs w:val="22"/>
+              <w:lang w:val="en-US"/>
             </w:rPr>
           </w:pPr>
-          <w:hyperlink w:anchor="_Toc199856071" w:history="1">
+          <w:hyperlink w:anchor="_Toc203483666" w:history="1">
             <w:r>
               <w:rPr>
                 <w:rStyle w:val="Hyperlink"/>
                 <w:noProof/>
               </w:rPr>
-              <w:t>CPU</w:t>
+              <w:t>Vorschlag Grafikeinheit</w:t>
             </w:r>
             <w:r>
               <w:rPr>
@@ -1426,7 +1759,7 @@
                 <w:noProof/>
                 <w:webHidden/>
               </w:rPr>
-              <w:instrText xml:space="preserve"> PAGEREF _Toc199856071 \h </w:instrText>
+              <w:instrText xml:space="preserve"> PAGEREF _Toc203483666 \h </w:instrText>
             </w:r>
             <w:r>
               <w:rPr>
@@ -1446,7 +1779,7 @@
                 <w:noProof/>
                 <w:webHidden/>
               </w:rPr>
-              <w:t>2</w:t>
+              <w:t>4</w:t>
             </w:r>
             <w:r>
               <w:rPr>
@@ -1465,15 +1798,18 @@
             </w:tabs>
             <w:rPr>
               <w:noProof/>
+              <w:sz w:val="22"/>
+              <w:szCs w:val="22"/>
+              <w:lang w:val="en-US"/>
             </w:rPr>
           </w:pPr>
-          <w:hyperlink w:anchor="_Toc199856072" w:history="1">
+          <w:hyperlink w:anchor="_Toc203483667" w:history="1">
             <w:r>
               <w:rPr>
                 <w:rStyle w:val="Hyperlink"/>
                 <w:noProof/>
               </w:rPr>
-              <w:t>RAM</w:t>
+              <w:t>Vorschlag Clusteringlösung</w:t>
             </w:r>
             <w:r>
               <w:rPr>
@@ -1494,7 +1830,7 @@
                 <w:noProof/>
                 <w:webHidden/>
               </w:rPr>
-              <w:instrText xml:space="preserve"> PAGEREF _Toc199856072 \h </w:instrText>
+              <w:instrText xml:space="preserve"> PAGEREF _Toc203483667 \h </w:instrText>
             </w:r>
             <w:r>
               <w:rPr>
@@ -1514,143 +1850,7 @@
                 <w:noProof/>
                 <w:webHidden/>
               </w:rPr>
-              <w:t>2</w:t>
-            </w:r>
-            <w:r>
-              <w:rPr>
-                <w:noProof/>
-                <w:webHidden/>
-              </w:rPr>
-              <w:fldChar w:fldCharType="end"/>
-            </w:r>
-          </w:hyperlink>
-        </w:p>
-        <w:p>
-          <w:pPr>
-            <w:pStyle w:val="Verzeichnis2"/>
-            <w:tabs>
-              <w:tab w:val="right" w:leader="dot" w:pos="9350"/>
-            </w:tabs>
-            <w:rPr>
-              <w:noProof/>
-            </w:rPr>
-          </w:pPr>
-          <w:hyperlink w:anchor="_Toc199856073" w:history="1">
-            <w:r>
-              <w:rPr>
-                <w:rStyle w:val="Hyperlink"/>
-                <w:noProof/>
-              </w:rPr>
-              <w:t>Speichermedien</w:t>
-            </w:r>
-            <w:r>
-              <w:rPr>
-                <w:noProof/>
-                <w:webHidden/>
-              </w:rPr>
-              <w:tab/>
-            </w:r>
-            <w:r>
-              <w:rPr>
-                <w:noProof/>
-                <w:webHidden/>
-              </w:rPr>
-              <w:fldChar w:fldCharType="begin"/>
-            </w:r>
-            <w:r>
-              <w:rPr>
-                <w:noProof/>
-                <w:webHidden/>
-              </w:rPr>
-              <w:instrText xml:space="preserve"> PAGEREF _Toc199856073 \h </w:instrText>
-            </w:r>
-            <w:r>
-              <w:rPr>
-                <w:noProof/>
-                <w:webHidden/>
-              </w:rPr>
-            </w:r>
-            <w:r>
-              <w:rPr>
-                <w:noProof/>
-                <w:webHidden/>
-              </w:rPr>
-              <w:fldChar w:fldCharType="separate"/>
-            </w:r>
-            <w:r>
-              <w:rPr>
-                <w:noProof/>
-                <w:webHidden/>
-              </w:rPr>
-              <w:t>2</w:t>
-            </w:r>
-            <w:r>
-              <w:rPr>
-                <w:noProof/>
-                <w:webHidden/>
-              </w:rPr>
-              <w:fldChar w:fldCharType="end"/>
-            </w:r>
-          </w:hyperlink>
-        </w:p>
-        <w:p>
-          <w:pPr>
-            <w:pStyle w:val="Verzeichnis2"/>
-            <w:tabs>
-              <w:tab w:val="right" w:leader="dot" w:pos="9350"/>
-            </w:tabs>
-            <w:rPr>
-              <w:noProof/>
-            </w:rPr>
-          </w:pPr>
-          <w:hyperlink w:anchor="_Toc199856074" w:history="1">
-            <w:r>
-              <w:rPr>
-                <w:rStyle w:val="Hyperlink"/>
-                <w:noProof/>
-              </w:rPr>
-              <w:t>Grafikeinheit</w:t>
-            </w:r>
-            <w:r>
-              <w:rPr>
-                <w:noProof/>
-                <w:webHidden/>
-              </w:rPr>
-              <w:tab/>
-            </w:r>
-            <w:r>
-              <w:rPr>
-                <w:noProof/>
-                <w:webHidden/>
-              </w:rPr>
-              <w:fldChar w:fldCharType="begin"/>
-            </w:r>
-            <w:r>
-              <w:rPr>
-                <w:noProof/>
-                <w:webHidden/>
-              </w:rPr>
-              <w:instrText xml:space="preserve"> PAGEREF _Toc199856074 \h </w:instrText>
-            </w:r>
-            <w:r>
-              <w:rPr>
-                <w:noProof/>
-                <w:webHidden/>
-              </w:rPr>
-            </w:r>
-            <w:r>
-              <w:rPr>
-                <w:noProof/>
-                <w:webHidden/>
-              </w:rPr>
-              <w:fldChar w:fldCharType="separate"/>
-            </w:r>
-            <w:r>
-              <w:rPr>
-                <w:noProof/>
-                <w:webHidden/>
-              </w:rPr>
-              <w:t>2</w:t>
+              <w:t>4</w:t>
             </w:r>
             <w:r>
               <w:rPr>
@@ -1674,13 +1874,13 @@
               <w:lang w:val="en-US"/>
             </w:rPr>
           </w:pPr>
-          <w:hyperlink w:anchor="_Toc199856075" w:history="1">
+          <w:hyperlink w:anchor="_Toc203483668" w:history="1">
             <w:r>
               <w:rPr>
                 <w:rStyle w:val="Hyperlink"/>
                 <w:noProof/>
               </w:rPr>
-              <w:t>Vorschlag Clusteringlösung</w:t>
+              <w:t>Übersicht Komplettsystem</w:t>
             </w:r>
             <w:r>
               <w:rPr>
@@ -1701,7 +1901,7 @@
                 <w:noProof/>
                 <w:webHidden/>
               </w:rPr>
-              <w:instrText xml:space="preserve"> PAGEREF _Toc199856075 \h </w:instrText>
+              <w:instrText xml:space="preserve"> PAGEREF _Toc203483668 \h </w:instrText>
             </w:r>
             <w:r>
               <w:rPr>
@@ -1721,78 +1921,7 @@
                 <w:noProof/>
                 <w:webHidden/>
               </w:rPr>
-              <w:t>2</w:t>
-            </w:r>
-            <w:r>
-              <w:rPr>
-                <w:noProof/>
-                <w:webHidden/>
-              </w:rPr>
-              <w:fldChar w:fldCharType="end"/>
-            </w:r>
-          </w:hyperlink>
-        </w:p>
-        <w:p>
-          <w:pPr>
-            <w:pStyle w:val="Verzeichnis1"/>
-            <w:tabs>
-              <w:tab w:val="right" w:leader="dot" w:pos="9350"/>
-            </w:tabs>
-            <w:rPr>
-              <w:noProof/>
-              <w:sz w:val="22"/>
-              <w:szCs w:val="22"/>
-              <w:lang w:val="en-US"/>
-            </w:rPr>
-          </w:pPr>
-          <w:hyperlink w:anchor="_Toc199856076" w:history="1">
-            <w:r>
-              <w:rPr>
-                <w:rStyle w:val="Hyperlink"/>
-                <w:noProof/>
-              </w:rPr>
-              <w:t>Übersicht Komplettsystem</w:t>
-            </w:r>
-            <w:r>
-              <w:rPr>
-                <w:noProof/>
-                <w:webHidden/>
-              </w:rPr>
-              <w:tab/>
-            </w:r>
-            <w:r>
-              <w:rPr>
-                <w:noProof/>
-                <w:webHidden/>
-              </w:rPr>
-              <w:fldChar w:fldCharType="begin"/>
-            </w:r>
-            <w:r>
-              <w:rPr>
-                <w:noProof/>
-                <w:webHidden/>
-              </w:rPr>
-              <w:instrText xml:space="preserve"> PAGEREF _Toc199856076 \h </w:instrText>
-            </w:r>
-            <w:r>
-              <w:rPr>
-                <w:noProof/>
-                <w:webHidden/>
-              </w:rPr>
-            </w:r>
-            <w:r>
-              <w:rPr>
-                <w:noProof/>
-                <w:webHidden/>
-              </w:rPr>
-              <w:fldChar w:fldCharType="separate"/>
-            </w:r>
-            <w:r>
-              <w:rPr>
-                <w:noProof/>
-                <w:webHidden/>
-              </w:rPr>
-              <w:t>3</w:t>
+              <w:t>4</w:t>
             </w:r>
             <w:r>
               <w:rPr>
@@ -1825,13 +1954,6 @@
               <w:bCs/>
             </w:rPr>
           </w:pPr>
-          <w:r>
-            <w:rPr>
-              <w:b/>
-              <w:bCs/>
-            </w:rPr>
-            <w:br w:type="page"/>
-          </w:r>
         </w:p>
       </w:sdtContent>
     </w:sdt>
@@ -1839,24 +1961,109 @@
       <w:pPr>
         <w:pStyle w:val="berschrift1"/>
       </w:pPr>
-      <w:bookmarkStart w:id="0" w:name="_Toc199856067"/>
-      <w:r>
-        <w:lastRenderedPageBreak/>
+      <w:bookmarkStart w:id="0" w:name="_Toc203483658"/>
+      <w:r>
         <w:t>Einleitung</w:t>
       </w:r>
       <w:bookmarkEnd w:id="0"/>
     </w:p>
     <w:p>
       <w:r>
-        <w:t>Dies ist ein Fülltext, welcher später ersetzt werden könnte.</w:t>
+        <w:t>Im folgenden</w:t>
+      </w:r>
+      <w:r>
+        <w:t xml:space="preserve"> Dokument</w:t>
+      </w:r>
+      <w:r>
+        <w:t xml:space="preserve"> wird</w:t>
+      </w:r>
+      <w:r>
+        <w:t xml:space="preserve"> ein Konzept für ein</w:t>
+      </w:r>
+      <w:r>
+        <w:t xml:space="preserve"> Workstation-System vorgestellt, welches eine </w:t>
+      </w:r>
+      <w:r>
+        <w:t xml:space="preserve">komfortable und schnelle Arbeit mit dem Design-Simulationssystem </w:t>
+      </w:r>
+      <w:proofErr w:type="spellStart"/>
+      <w:r>
+        <w:t>Ozen</w:t>
+      </w:r>
+      <w:proofErr w:type="spellEnd"/>
+      <w:r>
+        <w:t xml:space="preserve"> </w:t>
+      </w:r>
+      <w:proofErr w:type="spellStart"/>
+      <w:r>
+        <w:t>Ansys</w:t>
+      </w:r>
+      <w:proofErr w:type="spellEnd"/>
+      <w:r>
+        <w:t xml:space="preserve"> ermöglichen soll.</w:t>
+      </w:r>
+    </w:p>
+    <w:p>
+      <w:r>
+        <w:t xml:space="preserve">Die Hardwareempfehlungen orientieren sich an Kompatibilitätslisten und den </w:t>
+      </w:r>
+      <w:hyperlink r:id="rId11" w:anchor="tab-id-3" w:history="1">
+        <w:r>
+          <w:rPr>
+            <w:rStyle w:val="Hyperlink"/>
+          </w:rPr>
+          <w:t xml:space="preserve">Hardwareempfehlungen von </w:t>
+        </w:r>
+        <w:proofErr w:type="spellStart"/>
+        <w:r>
+          <w:rPr>
+            <w:rStyle w:val="Hyperlink"/>
+          </w:rPr>
+          <w:t>Ozen</w:t>
+        </w:r>
+        <w:proofErr w:type="spellEnd"/>
+      </w:hyperlink>
+      <w:r>
+        <w:t>.</w:t>
+      </w:r>
+    </w:p>
+    <w:p>
+      <w:r>
+        <w:t>Die</w:t>
+      </w:r>
+      <w:r>
+        <w:t xml:space="preserve"> aufgeführten </w:t>
+      </w:r>
+      <w:r>
+        <w:t xml:space="preserve">Preise sind nicht final </w:t>
+      </w:r>
+      <w:r>
+        <w:t>und beinhalten 19% Mehrwertsteuer, werden also zur Bestellung noch sinken.</w:t>
+      </w:r>
+    </w:p>
+    <w:p>
+      <w:r>
+        <w:t xml:space="preserve">Dieses Dokument ist kein Angebot, sondern ausschließlich eine Beschreibung eines Computer-Komplettsystems. </w:t>
+      </w:r>
+    </w:p>
+    <w:p>
+      <w:r>
+        <w:t>Wir freuen uns auf die Kooperation!</w:t>
+      </w:r>
+    </w:p>
+    <w:p/>
+    <w:p>
+      <w:r>
+        <w:br w:type="page"/>
       </w:r>
     </w:p>
     <w:p>
       <w:pPr>
         <w:pStyle w:val="berschrift1"/>
       </w:pPr>
-      <w:bookmarkStart w:id="1" w:name="_Toc199856068"/>
-      <w:r>
+      <w:bookmarkStart w:id="1" w:name="_Toc203483659"/>
+      <w:r>
+        <w:lastRenderedPageBreak/>
         <w:t xml:space="preserve">Anforderungen an </w:t>
       </w:r>
       <w:r>
@@ -1871,7 +2078,7 @@
       <w:r>
         <w:t xml:space="preserve">(abgerufen am 03.06.2025, </w:t>
       </w:r>
-      <w:hyperlink r:id="rId10" w:anchor="tab-id-3" w:history="1">
+      <w:hyperlink r:id="rId12" w:anchor="tab-id-3" w:history="1">
         <w:proofErr w:type="spellStart"/>
         <w:r>
           <w:rPr>
@@ -1982,10 +2189,7 @@
               <w:cnfStyle w:val="000000100000" w:firstRow="0" w:lastRow="0" w:firstColumn="0" w:lastColumn="0" w:oddVBand="0" w:evenVBand="0" w:oddHBand="1" w:evenHBand="0" w:firstRowFirstColumn="0" w:firstRowLastColumn="0" w:lastRowFirstColumn="0" w:lastRowLastColumn="0"/>
             </w:pPr>
             <w:r>
-              <w:t>1</w:t>
-            </w:r>
-            <w:r>
-              <w:t>92</w:t>
+              <w:t>16</w:t>
             </w:r>
             <w:r>
               <w:t xml:space="preserve"> GB</w:t>
@@ -2034,38 +2238,67 @@
           <w:p>
             <w:pPr>
               <w:cnfStyle w:val="000000000000" w:firstRow="0" w:lastRow="0" w:firstColumn="0" w:lastColumn="0" w:oddVBand="0" w:evenVBand="0" w:oddHBand="0" w:evenHBand="0" w:firstRowFirstColumn="0" w:firstRowLastColumn="0" w:lastRowFirstColumn="0" w:lastRowLastColumn="0"/>
+              <w:rPr>
+                <w:lang w:val="en-US"/>
+              </w:rPr>
             </w:pPr>
             <w:r>
+              <w:rPr>
+                <w:lang w:val="en-US"/>
+              </w:rPr>
               <w:t xml:space="preserve">64 Bit Intel/AMD </w:t>
             </w:r>
           </w:p>
           <w:p>
             <w:pPr>
               <w:cnfStyle w:val="000000000000" w:firstRow="0" w:lastRow="0" w:firstColumn="0" w:lastColumn="0" w:oddVBand="0" w:evenVBand="0" w:oddHBand="0" w:evenHBand="0" w:firstRowFirstColumn="0" w:firstRowLastColumn="0" w:lastRowFirstColumn="0" w:lastRowLastColumn="0"/>
+              <w:rPr>
+                <w:lang w:val="en-US"/>
+              </w:rPr>
             </w:pPr>
-            <w:r>
-              <w:t>Hyperthreading ausschalten</w:t>
-            </w:r>
+            <w:proofErr w:type="spellStart"/>
+            <w:r>
+              <w:rPr>
+                <w:lang w:val="en-US"/>
+              </w:rPr>
+              <w:t>Hyperthreading</w:t>
+            </w:r>
+            <w:proofErr w:type="spellEnd"/>
+            <w:r>
+              <w:rPr>
+                <w:lang w:val="en-US"/>
+              </w:rPr>
+              <w:t xml:space="preserve"> </w:t>
+            </w:r>
+            <w:proofErr w:type="spellStart"/>
+            <w:r>
+              <w:rPr>
+                <w:lang w:val="en-US"/>
+              </w:rPr>
+              <w:t>ausschalten</w:t>
+            </w:r>
+            <w:proofErr w:type="spellEnd"/>
           </w:p>
           <w:p>
             <w:pPr>
               <w:cnfStyle w:val="000000000000" w:firstRow="0" w:lastRow="0" w:firstColumn="0" w:lastColumn="0" w:oddVBand="0" w:evenVBand="0" w:oddHBand="0" w:evenHBand="0" w:firstRowFirstColumn="0" w:firstRowLastColumn="0" w:lastRowFirstColumn="0" w:lastRowLastColumn="0"/>
+              <w:rPr>
+                <w:lang w:val="en-US"/>
+              </w:rPr>
             </w:pPr>
             <w:proofErr w:type="spellStart"/>
             <w:r>
+              <w:rPr>
+                <w:lang w:val="en-US"/>
+              </w:rPr>
               <w:t>TurboBoost</w:t>
             </w:r>
             <w:proofErr w:type="spellEnd"/>
             <w:r>
-              <w:t xml:space="preserve"> / Core </w:t>
-            </w:r>
-            <w:proofErr w:type="spellStart"/>
-            <w:r>
-              <w:t>Boost</w:t>
-            </w:r>
-            <w:proofErr w:type="spellEnd"/>
-            <w:r>
-              <w:t xml:space="preserve"> an</w:t>
+              <w:rPr>
+                <w:lang w:val="en-US"/>
+              </w:rPr>
+              <w:t xml:space="preserve"> / Core Boost an</w:t>
             </w:r>
           </w:p>
         </w:tc>
@@ -2158,56 +2391,19 @@
           <w:p>
             <w:pPr>
               <w:cnfStyle w:val="000000000000" w:firstRow="0" w:lastRow="0" w:firstColumn="0" w:lastColumn="0" w:oddVBand="0" w:evenVBand="0" w:oddHBand="0" w:evenHBand="0" w:firstRowFirstColumn="0" w:firstRowLastColumn="0" w:lastRowFirstColumn="0" w:lastRowLastColumn="0"/>
-              <w:rPr>
-                <w:lang w:val="en-US"/>
-              </w:rPr>
             </w:pPr>
-            <w:proofErr w:type="gramStart"/>
-            <w:r>
-              <w:rPr>
-                <w:lang w:val="en-US"/>
-              </w:rPr>
-              <w:t>mind</w:t>
-            </w:r>
-            <w:proofErr w:type="gramEnd"/>
-            <w:r>
-              <w:rPr>
-                <w:lang w:val="en-US"/>
-              </w:rPr>
-              <w:t xml:space="preserve">. </w:t>
-            </w:r>
-            <w:r>
-              <w:rPr>
-                <w:lang w:val="en-US"/>
-              </w:rPr>
+            <w:r>
+              <w:t xml:space="preserve">mind. </w:t>
+            </w:r>
+            <w:r>
               <w:t>1 TB</w:t>
             </w:r>
             <w:r>
-              <w:rPr>
-                <w:lang w:val="en-US"/>
-              </w:rPr>
               <w:t>, SSD</w:t>
             </w:r>
             <w:r>
-              <w:rPr>
-                <w:lang w:val="en-US"/>
-              </w:rPr>
-              <w:t xml:space="preserve"> + HDD </w:t>
-            </w:r>
-            <w:proofErr w:type="spellStart"/>
-            <w:r>
-              <w:rPr>
-                <w:lang w:val="en-US"/>
-              </w:rPr>
-              <w:t>em</w:t>
-            </w:r>
-            <w:r>
-              <w:rPr>
-                <w:lang w:val="en-US"/>
-              </w:rPr>
-              <w:t>pfohlen</w:t>
-            </w:r>
-            <w:proofErr w:type="spellEnd"/>
+              <w:t xml:space="preserve"> + HDD empfohlen</w:t>
+            </w:r>
           </w:p>
         </w:tc>
         <w:tc>
@@ -2427,12 +2623,11 @@
         </w:tc>
       </w:tr>
     </w:tbl>
-    <w:p/>
     <w:p>
       <w:pPr>
         <w:pStyle w:val="berschrift1"/>
       </w:pPr>
-      <w:bookmarkStart w:id="2" w:name="_Toc199856069"/>
+      <w:bookmarkStart w:id="2" w:name="_Toc203483660"/>
       <w:r>
         <w:t>Auswahl Einzelkomponenten</w:t>
       </w:r>
@@ -2442,13 +2637,23 @@
       <w:pPr>
         <w:pStyle w:val="berschrift2"/>
       </w:pPr>
-      <w:bookmarkStart w:id="3" w:name="_Toc199856070"/>
-      <w:r>
-        <w:t>Motherboard</w:t>
+      <w:bookmarkStart w:id="3" w:name="_Toc203483661"/>
+      <w:r>
+        <w:t>Mindestumfang</w:t>
       </w:r>
       <w:bookmarkEnd w:id="3"/>
     </w:p>
     <w:p>
+      <w:pPr>
+        <w:pStyle w:val="berschrift3"/>
+      </w:pPr>
+      <w:bookmarkStart w:id="4" w:name="_Toc203483662"/>
+      <w:r>
+        <w:t>Motherboard</w:t>
+      </w:r>
+      <w:bookmarkEnd w:id="4"/>
+    </w:p>
+    <w:p>
       <w:r>
         <w:t xml:space="preserve">Als Mainboard wurde ein </w:t>
       </w:r>
@@ -2464,7 +2669,36 @@
         <w:t>H13SSL-NT</w:t>
       </w:r>
       <w:r>
-        <w:t xml:space="preserve"> ausgewählt. </w:t>
+        <w:t xml:space="preserve"> </w:t>
+      </w:r>
+      <w:r>
+        <w:t>(</w:t>
+      </w:r>
+      <w:hyperlink r:id="rId13" w:history="1">
+        <w:r>
+          <w:rPr>
+            <w:rStyle w:val="Hyperlink"/>
+          </w:rPr>
+          <w:t>Produ</w:t>
+        </w:r>
+        <w:r>
+          <w:rPr>
+            <w:rStyle w:val="Hyperlink"/>
+          </w:rPr>
+          <w:t>k</w:t>
+        </w:r>
+        <w:r>
+          <w:rPr>
+            <w:rStyle w:val="Hyperlink"/>
+          </w:rPr>
+          <w:t>tlink hier</w:t>
+        </w:r>
+      </w:hyperlink>
+      <w:r>
+        <w:t xml:space="preserve">) </w:t>
+      </w:r>
+      <w:r>
+        <w:t xml:space="preserve">ausgewählt. </w:t>
       </w:r>
       <w:r>
         <w:t>Als Workstation-Board mit SP</w:t>
@@ -2478,153 +2712,1245 @@
       </w:r>
       <w:proofErr w:type="spellEnd"/>
       <w:r>
-        <w:t>-CPUs einzusetzen. Mit 4 USB3.0-Ports wird es Workstation-Standards gerecht und ermöglicht Hochleistungsrechnen am Schreibtisch.</w:t>
+        <w:t xml:space="preserve">-CPUs einzusetzen. </w:t>
+      </w:r>
+    </w:p>
+    <w:p>
+      <w:r>
+        <w:t>Mit 4 USB3.0-Ports wird es Workstation-Standards gerecht und ermöglicht Hochleistungsrechnen am Schreibtisch.</w:t>
+      </w:r>
+    </w:p>
+    <w:p>
+      <w:pPr>
+        <w:pStyle w:val="berschrift3"/>
+      </w:pPr>
+      <w:bookmarkStart w:id="5" w:name="_Toc203483663"/>
+      <w:r>
+        <w:t>CPU</w:t>
+      </w:r>
+      <w:bookmarkEnd w:id="5"/>
+    </w:p>
+    <w:p>
+      <w:r>
+        <w:t xml:space="preserve">Für die Software wird eine CPU mit möglichst viel Rechenleistung benötigt, wobei Präferenz auf viele </w:t>
+      </w:r>
+      <w:r>
+        <w:t>p</w:t>
+      </w:r>
+      <w:r>
+        <w:t xml:space="preserve">hysische Kerne und eine hohe </w:t>
+      </w:r>
+      <w:proofErr w:type="spellStart"/>
+      <w:r>
+        <w:t>Taktzahl</w:t>
+      </w:r>
+      <w:proofErr w:type="spellEnd"/>
+      <w:r>
+        <w:t xml:space="preserve"> gelegt wird. </w:t>
+      </w:r>
+    </w:p>
+    <w:p>
+      <w:r>
+        <w:t xml:space="preserve">Ich </w:t>
+      </w:r>
+      <w:r>
+        <w:t xml:space="preserve">empfehle daher eine AMD </w:t>
+      </w:r>
+      <w:proofErr w:type="spellStart"/>
+      <w:r>
+        <w:t>Epyc</w:t>
+      </w:r>
+      <w:proofErr w:type="spellEnd"/>
+      <w:r>
+        <w:t xml:space="preserve"> 955</w:t>
+      </w:r>
+      <w:r>
+        <w:t>5F</w:t>
+      </w:r>
+      <w:r>
+        <w:t xml:space="preserve"> </w:t>
+      </w:r>
+      <w:r>
+        <w:t>mit 64 K</w:t>
+      </w:r>
+      <w:r>
+        <w:t xml:space="preserve">ernen, maximaler </w:t>
+      </w:r>
+      <w:proofErr w:type="spellStart"/>
+      <w:r>
+        <w:t>Clockrate</w:t>
+      </w:r>
+      <w:proofErr w:type="spellEnd"/>
+      <w:r>
+        <w:t xml:space="preserve"> von 4.4</w:t>
+      </w:r>
+      <w:r>
+        <w:t>GHz, einer 8x8 Core</w:t>
+      </w:r>
+      <w:r>
+        <w:t>-Konfiguration</w:t>
+      </w:r>
+      <w:r>
+        <w:t xml:space="preserve"> und 256MB </w:t>
+      </w:r>
+      <w:proofErr w:type="spellStart"/>
+      <w:r>
+        <w:t>Shared</w:t>
+      </w:r>
+      <w:proofErr w:type="spellEnd"/>
+      <w:r>
+        <w:t xml:space="preserve"> L3 Cache. </w:t>
+      </w:r>
+      <w:r>
+        <w:br/>
+      </w:r>
+      <w:r>
+        <w:t>Es wurde ein AMD-basierter CPU gewählt, da die ANSYS-Software von großem Cache sehr pr</w:t>
+      </w:r>
+      <w:r>
+        <w:t xml:space="preserve">ofitieren kann. Da Intel keine </w:t>
+      </w:r>
+      <w:proofErr w:type="spellStart"/>
+      <w:r>
+        <w:t>v</w:t>
+      </w:r>
+      <w:r>
+        <w:t>ergleichabren</w:t>
+      </w:r>
+      <w:proofErr w:type="spellEnd"/>
+      <w:r>
+        <w:t xml:space="preserve"> Cachemengen anbietet, </w:t>
+      </w:r>
+      <w:r>
+        <w:t xml:space="preserve">fällt die </w:t>
+      </w:r>
+      <w:r>
+        <w:t xml:space="preserve">Auswahl </w:t>
+      </w:r>
+      <w:r>
+        <w:t>hier nicht besonders schwer</w:t>
+      </w:r>
+      <w:r>
+        <w:t>.</w:t>
+      </w:r>
+    </w:p>
+    <w:p>
+      <w:r>
+        <w:br w:type="page"/>
+      </w:r>
+    </w:p>
+    <w:p>
+      <w:pPr>
+        <w:pStyle w:val="berschrift3"/>
+      </w:pPr>
+      <w:bookmarkStart w:id="6" w:name="_Toc203483664"/>
+      <w:r>
+        <w:lastRenderedPageBreak/>
+        <w:t>RAM</w:t>
+      </w:r>
+      <w:bookmarkEnd w:id="6"/>
+    </w:p>
+    <w:p>
+      <w:r>
+        <w:t xml:space="preserve">Im Anforderungskatalog der Software sind gängige RAM-Mengen angegeben, die von </w:t>
+      </w:r>
+      <w:proofErr w:type="spellStart"/>
+      <w:r>
+        <w:t>Ozen</w:t>
+      </w:r>
+      <w:proofErr w:type="spellEnd"/>
+      <w:r>
+        <w:t xml:space="preserve"> </w:t>
+      </w:r>
+      <w:proofErr w:type="spellStart"/>
+      <w:r>
+        <w:t>Ansys</w:t>
+      </w:r>
+      <w:proofErr w:type="spellEnd"/>
+      <w:r>
+        <w:t xml:space="preserve"> genutzt werden.</w:t>
+      </w:r>
+      <w:r>
+        <w:t xml:space="preserve"> </w:t>
+      </w:r>
+      <w:r>
+        <w:t xml:space="preserve">Für große Modelle wird </w:t>
+      </w:r>
+      <w:r>
+        <w:t xml:space="preserve">mehr als 100GB an schnellem Arbeitsspeicher empfohlen. </w:t>
+      </w:r>
+    </w:p>
+    <w:p>
+      <w:r>
+        <w:t xml:space="preserve">An diesen </w:t>
+      </w:r>
+      <w:r>
+        <w:t xml:space="preserve">Angaben </w:t>
+      </w:r>
+      <w:r>
+        <w:t>orientiert sich auch die folgende RAM-Empfehlung für das Komplettsystem</w:t>
+      </w:r>
+      <w:r>
+        <w:t>.</w:t>
+      </w:r>
+    </w:p>
+    <w:p>
+      <w:r>
+        <w:t xml:space="preserve">Der CPU unterstützt 12 separate RAM-Channels, von denen in der vorgeschlagenen Konfiguration </w:t>
+      </w:r>
+      <w:r>
+        <w:t>8</w:t>
+      </w:r>
+      <w:r>
+        <w:t xml:space="preserve"> genutzt werden.</w:t>
+      </w:r>
+    </w:p>
+    <w:p>
+      <w:r>
+        <w:t xml:space="preserve">Da es sich bei den Berechnungen um wissenschaftliche Daten handelt, empfiehlt es sich, ECC-RAM zu verwenden. Mit einer Stick-Kapazität von </w:t>
+      </w:r>
+      <w:r>
+        <w:t>16</w:t>
+      </w:r>
+      <w:r>
+        <w:t xml:space="preserve">GB auf </w:t>
+      </w:r>
+      <w:r>
+        <w:t>8</w:t>
+      </w:r>
+      <w:r>
+        <w:t xml:space="preserve"> Sticks verteilt lässt sich so eine Gesamtkapazität von 1</w:t>
+      </w:r>
+      <w:r>
+        <w:t>28</w:t>
+      </w:r>
+      <w:r>
+        <w:t xml:space="preserve">GB RAM erzielen. </w:t>
+      </w:r>
+    </w:p>
+    <w:p>
+      <w:r>
+        <w:t>Der „</w:t>
+      </w:r>
+      <w:r>
+        <w:t>Kingston FURY DIMM 16 GB DDR5-6000</w:t>
+      </w:r>
+      <w:r>
+        <w:t xml:space="preserve"> </w:t>
+      </w:r>
+      <w:r>
+        <w:t>KF560R32RB-16</w:t>
+      </w:r>
+      <w:r>
+        <w:t xml:space="preserve">“ erzielt somit alle gegebenen Anforderungen zu einem Preis von ~114€ pro Stick, also ~912€ als Einzelmodule. </w:t>
+      </w:r>
+      <w:r>
+        <w:br/>
+        <w:t>Als Kit ist der RAM zu einem Preis von 904€ bei proshop.de erhältlich.</w:t>
+      </w:r>
+    </w:p>
+    <w:p>
+      <w:pPr>
+        <w:pStyle w:val="berschrift3"/>
+      </w:pPr>
+      <w:bookmarkStart w:id="7" w:name="_Toc203483665"/>
+      <w:r>
+        <w:t>Speichermedien</w:t>
+      </w:r>
+      <w:bookmarkEnd w:id="7"/>
+    </w:p>
+    <w:p>
+      <w:r>
+        <w:t xml:space="preserve">Für </w:t>
+      </w:r>
+      <w:proofErr w:type="spellStart"/>
+      <w:r>
+        <w:t>Ozen</w:t>
+      </w:r>
+      <w:proofErr w:type="spellEnd"/>
+      <w:r>
+        <w:t xml:space="preserve"> </w:t>
+      </w:r>
+      <w:proofErr w:type="spellStart"/>
+      <w:r>
+        <w:t>Ansys</w:t>
+      </w:r>
+      <w:proofErr w:type="spellEnd"/>
+      <w:r>
+        <w:t xml:space="preserve"> wird empfohlen, mindestens 1 TB an Datenspeicher zu nutzen. </w:t>
+      </w:r>
+    </w:p>
+    <w:p>
+      <w:r>
+        <w:t>Um die maximale Performance zu erz</w:t>
+      </w:r>
+      <w:r>
+        <w:t>i</w:t>
+      </w:r>
+      <w:r>
+        <w:t>elen, wird empfehlen, Solid State Speicher zu nutzen, um Ladezeiten für aktive Projekte zu verringern.</w:t>
+      </w:r>
+    </w:p>
+    <w:p>
+      <w:r>
+        <w:t xml:space="preserve">Aufgrund der in den letzten Jahren stark gesunkenen Kosten für Speichermedien </w:t>
+      </w:r>
+      <w:r>
+        <w:t>e</w:t>
+      </w:r>
+      <w:r>
+        <w:t>m</w:t>
+      </w:r>
+      <w:r>
+        <w:t xml:space="preserve">pfehlen wir </w:t>
+      </w:r>
+      <w:r>
+        <w:t>hier eine reine SSD-Lösung.</w:t>
+      </w:r>
+    </w:p>
+    <w:p>
+      <w:r>
+        <w:t>Zur Datensicherheit sollte eine gespiegelte Lösung gewählt werden, um bei einem Hardwareschaden ohne Unterbrechung weiterarbeiten zu können.</w:t>
+      </w:r>
+    </w:p>
+    <w:p>
+      <w:r>
+        <w:t xml:space="preserve">Die „KIOXIA EXCERIA PLUS G3 2TB“ erfüllt alle Anforderungen und übertrifft diese sogar mit einer Lesegeschwindigkeit von bis zu 5000MB/s. Damit ist ein schneller Zugriff auf alle Projekte jederzeit möglich. </w:t>
+      </w:r>
+    </w:p>
+    <w:p>
+      <w:r>
+        <w:t>Wird der Storage direkt mit dem Motherboard verbunden, unterstützt das oben empfohlene Motherboard ebenfalls eine Hardware-RAID-Lösung, die es erlaubt, die Projektdaten auf beiden Festplatten zu spiegeln und somit vor Hardwareversagen zu schützen</w:t>
+      </w:r>
+      <w:r>
+        <w:t>.</w:t>
+      </w:r>
+    </w:p>
+    <w:p>
+      <w:r>
+        <w:t xml:space="preserve">Während sich bei einer gespiegelten Speicherarchitektur die Schreibgeschwindigkeit nicht verändert, erlaubt der Einsatz eines gespiegelten </w:t>
+      </w:r>
+      <w:proofErr w:type="spellStart"/>
+      <w:r>
+        <w:t>Volumes</w:t>
+      </w:r>
+      <w:proofErr w:type="spellEnd"/>
+      <w:r>
+        <w:t xml:space="preserve"> eine beinahe Verdopplung der Speichergeschwindigkeit auf fast 10GB/s. </w:t>
+      </w:r>
+    </w:p>
+    <w:p>
+      <w:r>
+        <w:br w:type="page"/>
       </w:r>
     </w:p>
     <w:p>
       <w:pPr>
         <w:pStyle w:val="berschrift2"/>
       </w:pPr>
-      <w:bookmarkStart w:id="4" w:name="_Toc199856071"/>
-      <w:r>
-        <w:t>CPU</w:t>
-      </w:r>
-      <w:bookmarkEnd w:id="4"/>
+      <w:bookmarkStart w:id="8" w:name="_Toc203483666"/>
+      <w:r>
+        <w:lastRenderedPageBreak/>
+        <w:t xml:space="preserve">Vorschlag </w:t>
+      </w:r>
+      <w:r>
+        <w:t>HPC-</w:t>
+      </w:r>
+      <w:r>
+        <w:t>einheit</w:t>
+      </w:r>
+      <w:bookmarkEnd w:id="8"/>
     </w:p>
     <w:p>
-      <w:r>
-        <w:t xml:space="preserve">Für die Software wird eine CPU mit möglichst viel Rechenleistung benötigt, wobei Präferenz auf viele Physische Kerne und eine hohe </w:t>
-      </w:r>
       <w:proofErr w:type="spellStart"/>
       <w:r>
-        <w:t>Taktzahl</w:t>
+        <w:t>Ozen</w:t>
       </w:r>
       <w:proofErr w:type="spellEnd"/>
       <w:r>
-        <w:t xml:space="preserve"> gelegt wird. </w:t>
+        <w:t xml:space="preserve"> </w:t>
+      </w:r>
+      <w:proofErr w:type="spellStart"/>
+      <w:r>
+        <w:t>Ansys</w:t>
+      </w:r>
+      <w:proofErr w:type="spellEnd"/>
+      <w:r>
+        <w:t xml:space="preserve"> kann</w:t>
+      </w:r>
+      <w:r>
+        <w:t xml:space="preserve"> HPC-</w:t>
+      </w:r>
+      <w:proofErr w:type="spellStart"/>
+      <w:r>
+        <w:t>Compute</w:t>
+      </w:r>
+      <w:proofErr w:type="spellEnd"/>
+      <w:r>
+        <w:t>-Karten</w:t>
+      </w:r>
+      <w:r>
+        <w:t xml:space="preserve"> n</w:t>
+      </w:r>
+      <w:r>
+        <w:t>utzen, um bestimmte Simulations</w:t>
+      </w:r>
+      <w:r>
+        <w:t>a</w:t>
+      </w:r>
+      <w:r>
+        <w:t>u</w:t>
+      </w:r>
+      <w:r>
+        <w:t xml:space="preserve">fgaben zu beschleunigen. </w:t>
       </w:r>
     </w:p>
     <w:p>
       <w:r>
-        <w:t xml:space="preserve">Ich empfehle daher eine AMD </w:t>
+        <w:t xml:space="preserve">Als </w:t>
       </w:r>
       <w:proofErr w:type="spellStart"/>
       <w:r>
-        <w:t>Epyc</w:t>
+        <w:t>Beschleunigungsaddinkarte</w:t>
       </w:r>
       <w:proofErr w:type="spellEnd"/>
       <w:r>
-        <w:t xml:space="preserve"> 9575F</w:t>
-      </w:r>
-      <w:r>
-        <w:t xml:space="preserve"> mit 64 Kernen, maximaler </w:t>
+        <w:t xml:space="preserve"> empfiehlt sich eine Karte, die mithilfe von </w:t>
       </w:r>
       <w:proofErr w:type="spellStart"/>
       <w:r>
-        <w:t>Clockrate</w:t>
+        <w:t>Nvidia</w:t>
       </w:r>
       <w:proofErr w:type="spellEnd"/>
       <w:r>
-        <w:t xml:space="preserve"> von 5GHz, einer 8x8 Core </w:t>
+        <w:t xml:space="preserve"> CUDA HPC-Aufgaben lösen können. Von </w:t>
       </w:r>
       <w:proofErr w:type="spellStart"/>
       <w:r>
-        <w:t>Config</w:t>
+        <w:t>Ozen</w:t>
       </w:r>
       <w:proofErr w:type="spellEnd"/>
       <w:r>
-        <w:t xml:space="preserve"> und 256MB </w:t>
+        <w:t xml:space="preserve"> wird für </w:t>
       </w:r>
       <w:proofErr w:type="spellStart"/>
       <w:r>
-        <w:t>Shared</w:t>
+        <w:t>Ansys</w:t>
       </w:r>
       <w:proofErr w:type="spellEnd"/>
       <w:r>
-        <w:t xml:space="preserve"> L3 Cache. </w:t>
+        <w:t xml:space="preserve"> die </w:t>
+      </w:r>
+      <w:proofErr w:type="spellStart"/>
+      <w:r>
+        <w:t>Nvidia</w:t>
+      </w:r>
+      <w:proofErr w:type="spellEnd"/>
+      <w:r>
+        <w:t xml:space="preserve"> A100 empfohlen. Um den Preis des Systems geringer zu halten, </w:t>
+      </w:r>
+      <w:r>
+        <w:t>empfehle</w:t>
+      </w:r>
+      <w:r>
+        <w:t>n wir</w:t>
+      </w:r>
+      <w:r>
+        <w:t xml:space="preserve"> jedoch eine </w:t>
+      </w:r>
+      <w:proofErr w:type="spellStart"/>
+      <w:r>
+        <w:t>Nvidia</w:t>
+      </w:r>
+      <w:proofErr w:type="spellEnd"/>
+      <w:r>
+        <w:t xml:space="preserve"> A16</w:t>
+      </w:r>
+      <w:r>
+        <w:t xml:space="preserve"> HPC-Karte</w:t>
+      </w:r>
+      <w:r>
+        <w:t xml:space="preserve">, welche vergleichbare Leistungen bei einem Drittel des Preises bietet. </w:t>
       </w:r>
     </w:p>
     <w:p>
       <w:r>
-        <w:t>Es wurde ein AMD-basierter CPU gewählt, da die ANSYS-Software von großem Cache sehr profitieren kann</w:t>
-      </w:r>
-      <w:proofErr w:type="gramStart"/>
-      <w:r>
-        <w:t xml:space="preserve">. </w:t>
-      </w:r>
-      <w:proofErr w:type="gramEnd"/>
-      <w:r>
-        <w:t xml:space="preserve">Da Intel keine </w:t>
+        <w:t xml:space="preserve">Durch das Unified </w:t>
       </w:r>
       <w:proofErr w:type="spellStart"/>
       <w:r>
-        <w:t>Vergleichabren</w:t>
+        <w:t>Compute</w:t>
       </w:r>
       <w:proofErr w:type="spellEnd"/>
       <w:r>
-        <w:t xml:space="preserve"> Cachemengen anbietet, ist </w:t>
-      </w:r>
-      <w:bookmarkStart w:id="5" w:name="_GoBack"/>
-      <w:bookmarkEnd w:id="5"/>
-      <w:r>
-        <w:t>die Auswahl einfach.</w:t>
+        <w:t xml:space="preserve"> Framework ist</w:t>
+      </w:r>
+      <w:r>
+        <w:t xml:space="preserve"> die A16-Karte ebenfalls mit </w:t>
+      </w:r>
+      <w:proofErr w:type="spellStart"/>
+      <w:r>
+        <w:t>Ozen</w:t>
+      </w:r>
+      <w:proofErr w:type="spellEnd"/>
+      <w:r>
+        <w:t xml:space="preserve"> </w:t>
+      </w:r>
+      <w:proofErr w:type="spellStart"/>
+      <w:r>
+        <w:t>Ansys</w:t>
+      </w:r>
+      <w:proofErr w:type="spellEnd"/>
+      <w:r>
+        <w:t xml:space="preserve"> kompatibel.</w:t>
+      </w:r>
+    </w:p>
+    <w:p>
+      <w:r>
+        <w:t>Bei Zuwahl einer HPC-Einheit ist mit einer Preissteigerung um ca. 3000€ zu rechnen.</w:t>
       </w:r>
     </w:p>
     <w:p>
       <w:pPr>
         <w:pStyle w:val="berschrift2"/>
       </w:pPr>
-      <w:bookmarkStart w:id="6" w:name="_Toc199856072"/>
-      <w:r>
-        <w:t>RAM</w:t>
-      </w:r>
-      <w:bookmarkEnd w:id="6"/>
+      <w:bookmarkStart w:id="9" w:name="_Toc203483667"/>
+      <w:r>
+        <w:t>Vorschlag Clusteringlösung</w:t>
+      </w:r>
+      <w:bookmarkEnd w:id="9"/>
     </w:p>
     <w:p>
-      <w:pPr>
-        <w:pStyle w:val="berschrift2"/>
-      </w:pPr>
-      <w:bookmarkStart w:id="7" w:name="_Toc199856073"/>
-      <w:r>
-        <w:t>Speichermedien</w:t>
-      </w:r>
-      <w:bookmarkEnd w:id="7"/>
+      <w:r>
+        <w:t xml:space="preserve">Bietet die eine Workstation für die Nutzung von </w:t>
+      </w:r>
+      <w:proofErr w:type="spellStart"/>
+      <w:r>
+        <w:t>Ozen</w:t>
+      </w:r>
+      <w:proofErr w:type="spellEnd"/>
+      <w:r>
+        <w:t xml:space="preserve"> </w:t>
+      </w:r>
+      <w:proofErr w:type="spellStart"/>
+      <w:r>
+        <w:t>Ansys</w:t>
+      </w:r>
+      <w:proofErr w:type="spellEnd"/>
+      <w:r>
+        <w:t xml:space="preserve"> nicht genug Rechenleistung, ist es möglich, die Last auf mehrere Computer aufzuteilen. Dazu empfehle</w:t>
+      </w:r>
+      <w:r>
+        <w:t>n wir</w:t>
+      </w:r>
+      <w:r>
+        <w:t xml:space="preserve"> ein identisch konfiguriertes System. </w:t>
+      </w:r>
     </w:p>
     <w:p>
-      <w:pPr>
-        <w:pStyle w:val="berschrift2"/>
-      </w:pPr>
-      <w:bookmarkStart w:id="8" w:name="_Toc199856074"/>
-      <w:r>
-        <w:lastRenderedPageBreak/>
-        <w:t>Grafikeinheit</w:t>
-      </w:r>
-      <w:bookmarkEnd w:id="8"/>
+      <w:r>
+        <w:t xml:space="preserve">Zur Verbindung der beiden Systeme ist eine </w:t>
+      </w:r>
+      <w:proofErr w:type="spellStart"/>
+      <w:r>
+        <w:t>h</w:t>
+      </w:r>
+      <w:bookmarkStart w:id="10" w:name="_GoBack"/>
+      <w:bookmarkEnd w:id="10"/>
+      <w:r>
+        <w:t>ochperformante</w:t>
+      </w:r>
+      <w:proofErr w:type="spellEnd"/>
+      <w:r>
+        <w:t xml:space="preserve"> Netzwerkkarte erforderlich. </w:t>
+      </w:r>
+      <w:proofErr w:type="spellStart"/>
+      <w:r>
+        <w:t>Ozen</w:t>
+      </w:r>
+      <w:proofErr w:type="spellEnd"/>
+      <w:r>
+        <w:t xml:space="preserve"> empfiehlt hier eine Netzwerkverbindung mit mind. 5Gb/s.</w:t>
+      </w:r>
+    </w:p>
+    <w:p>
+      <w:r>
+        <w:t>Hier empfehle</w:t>
+      </w:r>
+      <w:r>
+        <w:t>n</w:t>
+      </w:r>
+      <w:r>
+        <w:t xml:space="preserve"> </w:t>
+      </w:r>
+      <w:r>
+        <w:t xml:space="preserve">wir </w:t>
+      </w:r>
+      <w:r>
+        <w:t>eine „</w:t>
+      </w:r>
+      <w:r>
+        <w:t>Intel X520-DA2</w:t>
+      </w:r>
+      <w:r>
+        <w:t>“ Netzwerkkarte mit 2 SFP+ Netzwerkanschlüssen für eine maximale Geschwindigkeit von 10Gb/s pro Port, was Clusterbasierte Aufgabenverarbeitung ermöglicht.</w:t>
+      </w:r>
+    </w:p>
+    <w:p>
+      <w:r>
+        <w:t>Pro Clusterknoten würden ca. 50€ für Netzwerkkarten und 25€ an SFP+-Kabeln zum Preis hinzukommen.</w:t>
+      </w:r>
     </w:p>
     <w:p>
       <w:pPr>
         <w:pStyle w:val="berschrift1"/>
       </w:pPr>
-      <w:bookmarkStart w:id="9" w:name="_Toc199856075"/>
-      <w:r>
-        <w:t>Vorschlag Clusteringlösung</w:t>
-      </w:r>
-      <w:bookmarkEnd w:id="9"/>
+      <w:bookmarkStart w:id="11" w:name="_Toc203483668"/>
+      <w:r>
+        <w:t>Übersicht Komplettsystem</w:t>
+      </w:r>
+      <w:bookmarkEnd w:id="11"/>
+    </w:p>
+    <w:p>
+      <w:r>
+        <w:t xml:space="preserve">Um nun abschließend eine Übersicht über das gesamte System zu bieten, </w:t>
+      </w:r>
+      <w:r>
+        <w:t>werden hier</w:t>
+      </w:r>
+      <w:r>
+        <w:t xml:space="preserve"> nun aktuelle Marktpreise im </w:t>
+      </w:r>
+      <w:proofErr w:type="spellStart"/>
+      <w:r>
+        <w:t>Consumerbereich</w:t>
+      </w:r>
+      <w:proofErr w:type="spellEnd"/>
+      <w:r>
+        <w:t xml:space="preserve"> auf</w:t>
+      </w:r>
+      <w:r>
+        <w:t>geführt</w:t>
+      </w:r>
+      <w:r>
+        <w:t>:</w:t>
+      </w:r>
+    </w:p>
+    <w:tbl>
+      <w:tblPr>
+        <w:tblStyle w:val="Tabellenraster"/>
+        <w:tblW w:w="0" w:type="auto"/>
+        <w:tblLook w:val="04A0" w:firstRow="1" w:lastRow="0" w:firstColumn="1" w:lastColumn="0" w:noHBand="0" w:noVBand="1"/>
+      </w:tblPr>
+      <w:tblGrid>
+        <w:gridCol w:w="5652"/>
+        <w:gridCol w:w="1412"/>
+        <w:gridCol w:w="875"/>
+        <w:gridCol w:w="1411"/>
+      </w:tblGrid>
+      <w:tr>
+        <w:tc>
+          <w:tcPr>
+            <w:tcW w:w="5764" w:type="dxa"/>
+          </w:tcPr>
+          <w:p>
+            <w:r>
+              <w:t>Name</w:t>
+            </w:r>
+          </w:p>
+        </w:tc>
+        <w:tc>
+          <w:tcPr>
+            <w:tcW w:w="1416" w:type="dxa"/>
+          </w:tcPr>
+          <w:p>
+            <w:r>
+              <w:t>Stückpreis</w:t>
+            </w:r>
+          </w:p>
+        </w:tc>
+        <w:tc>
+          <w:tcPr>
+            <w:tcW w:w="753" w:type="dxa"/>
+          </w:tcPr>
+          <w:p>
+            <w:r>
+              <w:t>Menge</w:t>
+            </w:r>
+          </w:p>
+        </w:tc>
+        <w:tc>
+          <w:tcPr>
+            <w:tcW w:w="1417" w:type="dxa"/>
+          </w:tcPr>
+          <w:p>
+            <w:r>
+              <w:t>Preis</w:t>
+            </w:r>
+          </w:p>
+        </w:tc>
+      </w:tr>
+      <w:tr>
+        <w:tc>
+          <w:tcPr>
+            <w:tcW w:w="5764" w:type="dxa"/>
+          </w:tcPr>
+          <w:p>
+            <w:r>
+              <w:t>Gehäuse „</w:t>
+            </w:r>
+            <w:proofErr w:type="spellStart"/>
+            <w:r>
+              <w:t>AeroCool</w:t>
+            </w:r>
+            <w:proofErr w:type="spellEnd"/>
+            <w:r>
+              <w:t xml:space="preserve"> CS-1103</w:t>
+            </w:r>
+            <w:r>
+              <w:t>“</w:t>
+            </w:r>
+          </w:p>
+        </w:tc>
+        <w:tc>
+          <w:tcPr>
+            <w:tcW w:w="1416" w:type="dxa"/>
+          </w:tcPr>
+          <w:p>
+            <w:pPr>
+              <w:jc w:val="right"/>
+            </w:pPr>
+            <w:r>
+              <w:t>24,62€</w:t>
+            </w:r>
+          </w:p>
+        </w:tc>
+        <w:tc>
+          <w:tcPr>
+            <w:tcW w:w="753" w:type="dxa"/>
+          </w:tcPr>
+          <w:p>
+            <w:r>
+              <w:t>1</w:t>
+            </w:r>
+          </w:p>
+        </w:tc>
+        <w:tc>
+          <w:tcPr>
+            <w:tcW w:w="1417" w:type="dxa"/>
+          </w:tcPr>
+          <w:p>
+            <w:pPr>
+              <w:jc w:val="right"/>
+            </w:pPr>
+            <w:r>
+              <w:t>24,62€</w:t>
+            </w:r>
+          </w:p>
+        </w:tc>
+      </w:tr>
+      <w:tr>
+        <w:tc>
+          <w:tcPr>
+            <w:tcW w:w="5764" w:type="dxa"/>
+          </w:tcPr>
+          <w:p>
+            <w:r>
+              <w:t xml:space="preserve">Netzteil </w:t>
+            </w:r>
+            <w:r>
+              <w:t>850 Watt „</w:t>
+            </w:r>
+            <w:r>
+              <w:t xml:space="preserve">Inter-Tech </w:t>
+            </w:r>
+            <w:proofErr w:type="spellStart"/>
+            <w:r>
+              <w:t>ArgusNT</w:t>
+            </w:r>
+            <w:proofErr w:type="spellEnd"/>
+            <w:r>
+              <w:t xml:space="preserve"> BPS-850</w:t>
+            </w:r>
+            <w:r>
+              <w:t>“</w:t>
+            </w:r>
+          </w:p>
+        </w:tc>
+        <w:tc>
+          <w:tcPr>
+            <w:tcW w:w="1416" w:type="dxa"/>
+          </w:tcPr>
+          <w:p>
+            <w:pPr>
+              <w:jc w:val="right"/>
+            </w:pPr>
+            <w:r>
+              <w:t>63,34€</w:t>
+            </w:r>
+          </w:p>
+        </w:tc>
+        <w:tc>
+          <w:tcPr>
+            <w:tcW w:w="753" w:type="dxa"/>
+          </w:tcPr>
+          <w:p>
+            <w:r>
+              <w:t>1</w:t>
+            </w:r>
+          </w:p>
+        </w:tc>
+        <w:tc>
+          <w:tcPr>
+            <w:tcW w:w="1417" w:type="dxa"/>
+          </w:tcPr>
+          <w:p>
+            <w:pPr>
+              <w:jc w:val="right"/>
+            </w:pPr>
+            <w:r>
+              <w:t>63,34€</w:t>
+            </w:r>
+          </w:p>
+        </w:tc>
+      </w:tr>
+      <w:tr>
+        <w:tc>
+          <w:tcPr>
+            <w:tcW w:w="5764" w:type="dxa"/>
+          </w:tcPr>
+          <w:p>
+            <w:r>
+              <w:t>CPU „</w:t>
+            </w:r>
+            <w:r>
+              <w:t xml:space="preserve">AMD </w:t>
+            </w:r>
+            <w:proofErr w:type="spellStart"/>
+            <w:r>
+              <w:t>Epyc</w:t>
+            </w:r>
+            <w:proofErr w:type="spellEnd"/>
+            <w:r>
+              <w:t xml:space="preserve"> 955</w:t>
+            </w:r>
+            <w:r>
+              <w:t>5F“</w:t>
+            </w:r>
+          </w:p>
+        </w:tc>
+        <w:tc>
+          <w:tcPr>
+            <w:tcW w:w="1416" w:type="dxa"/>
+          </w:tcPr>
+          <w:p>
+            <w:pPr>
+              <w:jc w:val="right"/>
+            </w:pPr>
+            <w:r>
+              <w:t>4</w:t>
+            </w:r>
+            <w:r>
+              <w:t>4</w:t>
+            </w:r>
+            <w:r>
+              <w:t>5</w:t>
+            </w:r>
+            <w:r>
+              <w:t>9,00€</w:t>
+            </w:r>
+          </w:p>
+        </w:tc>
+        <w:tc>
+          <w:tcPr>
+            <w:tcW w:w="753" w:type="dxa"/>
+          </w:tcPr>
+          <w:p>
+            <w:r>
+              <w:t>1</w:t>
+            </w:r>
+          </w:p>
+        </w:tc>
+        <w:tc>
+          <w:tcPr>
+            <w:tcW w:w="1417" w:type="dxa"/>
+          </w:tcPr>
+          <w:p>
+            <w:pPr>
+              <w:jc w:val="right"/>
+            </w:pPr>
+            <w:r>
+              <w:t>4</w:t>
+            </w:r>
+            <w:r>
+              <w:t>4</w:t>
+            </w:r>
+            <w:r>
+              <w:t>5</w:t>
+            </w:r>
+            <w:r>
+              <w:t>9,00€</w:t>
+            </w:r>
+          </w:p>
+        </w:tc>
+      </w:tr>
+      <w:tr>
+        <w:tc>
+          <w:tcPr>
+            <w:tcW w:w="5764" w:type="dxa"/>
+          </w:tcPr>
+          <w:p>
+            <w:r>
+              <w:t>Motherboard „</w:t>
+            </w:r>
+            <w:proofErr w:type="spellStart"/>
+            <w:r>
+              <w:t>SuperMicro</w:t>
+            </w:r>
+            <w:proofErr w:type="spellEnd"/>
+            <w:r>
+              <w:t xml:space="preserve"> </w:t>
+            </w:r>
+            <w:r>
+              <w:t>H13SSL-NT</w:t>
+            </w:r>
+            <w:r>
+              <w:t>“</w:t>
+            </w:r>
+          </w:p>
+        </w:tc>
+        <w:tc>
+          <w:tcPr>
+            <w:tcW w:w="1416" w:type="dxa"/>
+          </w:tcPr>
+          <w:p>
+            <w:pPr>
+              <w:jc w:val="right"/>
+            </w:pPr>
+            <w:r>
+              <w:t>910,30€</w:t>
+            </w:r>
+          </w:p>
+        </w:tc>
+        <w:tc>
+          <w:tcPr>
+            <w:tcW w:w="753" w:type="dxa"/>
+          </w:tcPr>
+          <w:p>
+            <w:r>
+              <w:t>1</w:t>
+            </w:r>
+          </w:p>
+        </w:tc>
+        <w:tc>
+          <w:tcPr>
+            <w:tcW w:w="1417" w:type="dxa"/>
+          </w:tcPr>
+          <w:p>
+            <w:pPr>
+              <w:jc w:val="right"/>
+            </w:pPr>
+            <w:r>
+              <w:t>910,30€</w:t>
+            </w:r>
+          </w:p>
+        </w:tc>
+      </w:tr>
+      <w:tr>
+        <w:tc>
+          <w:tcPr>
+            <w:tcW w:w="5764" w:type="dxa"/>
+          </w:tcPr>
+          <w:p>
+            <w:pPr>
+              <w:rPr>
+                <w:lang w:val="en-US"/>
+              </w:rPr>
+            </w:pPr>
+            <w:r>
+              <w:rPr>
+                <w:lang w:val="en-US"/>
+              </w:rPr>
+              <w:t>RAM „Kingston FURY KF560R32RB-16</w:t>
+            </w:r>
+            <w:r>
+              <w:rPr>
+                <w:lang w:val="en-US"/>
+              </w:rPr>
+              <w:t>”</w:t>
+            </w:r>
+          </w:p>
+        </w:tc>
+        <w:tc>
+          <w:tcPr>
+            <w:tcW w:w="1416" w:type="dxa"/>
+          </w:tcPr>
+          <w:p>
+            <w:pPr>
+              <w:jc w:val="right"/>
+              <w:rPr>
+                <w:lang w:val="en-US"/>
+              </w:rPr>
+            </w:pPr>
+            <w:r>
+              <w:rPr>
+                <w:lang w:val="en-US"/>
+              </w:rPr>
+              <w:t>112,90€</w:t>
+            </w:r>
+          </w:p>
+        </w:tc>
+        <w:tc>
+          <w:tcPr>
+            <w:tcW w:w="753" w:type="dxa"/>
+          </w:tcPr>
+          <w:p>
+            <w:pPr>
+              <w:rPr>
+                <w:lang w:val="en-US"/>
+              </w:rPr>
+            </w:pPr>
+            <w:r>
+              <w:rPr>
+                <w:lang w:val="en-US"/>
+              </w:rPr>
+              <w:t>8</w:t>
+            </w:r>
+          </w:p>
+        </w:tc>
+        <w:tc>
+          <w:tcPr>
+            <w:tcW w:w="1417" w:type="dxa"/>
+          </w:tcPr>
+          <w:p>
+            <w:pPr>
+              <w:jc w:val="right"/>
+              <w:rPr>
+                <w:lang w:val="en-US"/>
+              </w:rPr>
+            </w:pPr>
+            <w:r>
+              <w:rPr>
+                <w:lang w:val="en-US"/>
+              </w:rPr>
+              <w:t>903,2</w:t>
+            </w:r>
+            <w:r>
+              <w:rPr>
+                <w:lang w:val="en-US"/>
+              </w:rPr>
+              <w:t>0€</w:t>
+            </w:r>
+          </w:p>
+        </w:tc>
+      </w:tr>
+      <w:tr>
+        <w:tc>
+          <w:tcPr>
+            <w:tcW w:w="5764" w:type="dxa"/>
+          </w:tcPr>
+          <w:p>
+            <w:pPr>
+              <w:rPr>
+                <w:lang w:val="en-US"/>
+              </w:rPr>
+            </w:pPr>
+            <w:r>
+              <w:rPr>
+                <w:lang w:val="en-US"/>
+              </w:rPr>
+              <w:t>SSD “</w:t>
+            </w:r>
+            <w:r>
+              <w:rPr>
+                <w:lang w:val="en-US"/>
+              </w:rPr>
+              <w:t>KIOXIA EXCERIA PLUS G3 2TB</w:t>
+            </w:r>
+            <w:r>
+              <w:rPr>
+                <w:lang w:val="en-US"/>
+              </w:rPr>
+              <w:t>”</w:t>
+            </w:r>
+          </w:p>
+        </w:tc>
+        <w:tc>
+          <w:tcPr>
+            <w:tcW w:w="1416" w:type="dxa"/>
+          </w:tcPr>
+          <w:p>
+            <w:pPr>
+              <w:jc w:val="right"/>
+              <w:rPr>
+                <w:lang w:val="en-US"/>
+              </w:rPr>
+            </w:pPr>
+            <w:r>
+              <w:rPr>
+                <w:lang w:val="en-US"/>
+              </w:rPr>
+              <w:t>54,99€</w:t>
+            </w:r>
+          </w:p>
+        </w:tc>
+        <w:tc>
+          <w:tcPr>
+            <w:tcW w:w="753" w:type="dxa"/>
+          </w:tcPr>
+          <w:p>
+            <w:pPr>
+              <w:rPr>
+                <w:lang w:val="en-US"/>
+              </w:rPr>
+            </w:pPr>
+            <w:r>
+              <w:rPr>
+                <w:lang w:val="en-US"/>
+              </w:rPr>
+              <w:t>2</w:t>
+            </w:r>
+          </w:p>
+        </w:tc>
+        <w:tc>
+          <w:tcPr>
+            <w:tcW w:w="1417" w:type="dxa"/>
+          </w:tcPr>
+          <w:p>
+            <w:pPr>
+              <w:jc w:val="right"/>
+              <w:rPr>
+                <w:lang w:val="en-US"/>
+              </w:rPr>
+            </w:pPr>
+            <w:r>
+              <w:rPr>
+                <w:lang w:val="en-US"/>
+              </w:rPr>
+              <w:t>109,98</w:t>
+            </w:r>
+            <w:r>
+              <w:rPr>
+                <w:lang w:val="en-US"/>
+              </w:rPr>
+              <w:t>€</w:t>
+            </w:r>
+          </w:p>
+        </w:tc>
+      </w:tr>
+      <w:tr>
+        <w:tc>
+          <w:tcPr>
+            <w:tcW w:w="5764" w:type="dxa"/>
+          </w:tcPr>
+          <w:p>
+            <w:pPr>
+              <w:rPr>
+                <w:b/>
+                <w:lang w:val="en-US"/>
+              </w:rPr>
+            </w:pPr>
+            <w:proofErr w:type="spellStart"/>
+            <w:r>
+              <w:rPr>
+                <w:b/>
+                <w:lang w:val="en-US"/>
+              </w:rPr>
+              <w:t>Summe</w:t>
+            </w:r>
+            <w:proofErr w:type="spellEnd"/>
+          </w:p>
+        </w:tc>
+        <w:tc>
+          <w:tcPr>
+            <w:tcW w:w="1416" w:type="dxa"/>
+          </w:tcPr>
+          <w:p>
+            <w:pPr>
+              <w:jc w:val="right"/>
+              <w:rPr>
+                <w:b/>
+                <w:lang w:val="en-US"/>
+              </w:rPr>
+            </w:pPr>
+          </w:p>
+        </w:tc>
+        <w:tc>
+          <w:tcPr>
+            <w:tcW w:w="753" w:type="dxa"/>
+          </w:tcPr>
+          <w:p>
+            <w:pPr>
+              <w:rPr>
+                <w:b/>
+                <w:lang w:val="en-US"/>
+              </w:rPr>
+            </w:pPr>
+          </w:p>
+        </w:tc>
+        <w:tc>
+          <w:tcPr>
+            <w:tcW w:w="1417" w:type="dxa"/>
+          </w:tcPr>
+          <w:p>
+            <w:pPr>
+              <w:jc w:val="right"/>
+              <w:rPr>
+                <w:b/>
+                <w:lang w:val="en-US"/>
+              </w:rPr>
+            </w:pPr>
+            <w:r>
+              <w:rPr>
+                <w:b/>
+                <w:lang w:val="en-US"/>
+              </w:rPr>
+              <w:fldChar w:fldCharType="begin"/>
+            </w:r>
+            <w:r>
+              <w:rPr>
+                <w:b/>
+                <w:lang w:val="en-US"/>
+              </w:rPr>
+              <w:instrText xml:space="preserve"> =SUM(ABOVE) </w:instrText>
+            </w:r>
+            <w:r>
+              <w:rPr>
+                <w:b/>
+                <w:lang w:val="en-US"/>
+              </w:rPr>
+              <w:fldChar w:fldCharType="separate"/>
+            </w:r>
+            <w:r>
+              <w:rPr>
+                <w:b/>
+                <w:noProof/>
+                <w:lang w:val="en-US"/>
+              </w:rPr>
+              <w:t>6470,44 €</w:t>
+            </w:r>
+            <w:r>
+              <w:rPr>
+                <w:b/>
+                <w:lang w:val="en-US"/>
+              </w:rPr>
+              <w:fldChar w:fldCharType="end"/>
+            </w:r>
+          </w:p>
+        </w:tc>
+      </w:tr>
+    </w:tbl>
+    <w:p>
+      <w:pPr>
+        <w:rPr>
+          <w:lang w:val="en-US"/>
+        </w:rPr>
+      </w:pPr>
     </w:p>
     <w:p/>
-    <w:p>
-      <w:pPr>
-        <w:pStyle w:val="berschrift1"/>
-      </w:pPr>
-      <w:bookmarkStart w:id="10" w:name="_Toc199856076"/>
-      <w:r>
-        <w:t>Übersicht Komplettsystem</w:t>
-      </w:r>
-      <w:bookmarkEnd w:id="10"/>
-    </w:p>
     <w:sectPr>
-      <w:headerReference w:type="default" r:id="rId11"/>
-      <w:footerReference w:type="default" r:id="rId12"/>
+      <w:headerReference w:type="default" r:id="rId14"/>
+      <w:footerReference w:type="default" r:id="rId15"/>
       <w:pgSz w:w="12240" w:h="15840"/>
       <w:pgMar w:top="1440" w:right="1440" w:bottom="1440" w:left="1440" w:header="708" w:footer="708" w:gutter="0"/>
       <w:pgNumType w:start="0"/>
@@ -2676,11 +4002,84 @@
         <w:pPr>
           <w:pStyle w:val="Fuzeile"/>
           <w:jc w:val="right"/>
+          <w:rPr>
+            <w:lang w:val="en-US"/>
+          </w:rPr>
         </w:pPr>
+        <w:r>
+          <w:rPr>
+            <w:noProof/>
+          </w:rPr>
+          <w:drawing>
+            <wp:anchor distT="0" distB="0" distL="114300" distR="114300" simplePos="0" relativeHeight="251659264" behindDoc="0" locked="0" layoutInCell="1" allowOverlap="1" wp14:anchorId="15F0AC73" wp14:editId="4D147E96">
+              <wp:simplePos x="0" y="0"/>
+              <wp:positionH relativeFrom="column">
+                <wp:posOffset>3403725</wp:posOffset>
+              </wp:positionH>
+              <wp:positionV relativeFrom="paragraph">
+                <wp:posOffset>113768</wp:posOffset>
+              </wp:positionV>
+              <wp:extent cx="793356" cy="254834"/>
+              <wp:effectExtent l="0" t="0" r="6985" b="0"/>
+              <wp:wrapNone/>
+              <wp:docPr id="2" name="Grafik 2" descr="C:\Users\lvierkorn\AppData\Local\Temp\e59defae-b8e9-44a7-adde-2aa1682177fc_Not-By-AI.zip.7fc\Select your language\German\Written By Human\Written-By-Human-Not-By-AI-Badge-white@2x.png"/>
+              <wp:cNvGraphicFramePr>
+                <a:graphicFrameLocks xmlns:a="http://schemas.openxmlformats.org/drawingml/2006/main" noChangeAspect="1"/>
+              </wp:cNvGraphicFramePr>
+              <a:graphic xmlns:a="http://schemas.openxmlformats.org/drawingml/2006/main">
+                <a:graphicData uri="http://schemas.openxmlformats.org/drawingml/2006/picture">
+                  <pic:pic xmlns:pic="http://schemas.openxmlformats.org/drawingml/2006/picture">
+                    <pic:nvPicPr>
+                      <pic:cNvPr id="0" name="Picture 1" descr="C:\Users\lvierkorn\AppData\Local\Temp\e59defae-b8e9-44a7-adde-2aa1682177fc_Not-By-AI.zip.7fc\Select your language\German\Written By Human\Written-By-Human-Not-By-AI-Badge-white@2x.png"/>
+                      <pic:cNvPicPr>
+                        <a:picLocks noChangeAspect="1" noChangeArrowheads="1"/>
+                      </pic:cNvPicPr>
+                    </pic:nvPicPr>
+                    <pic:blipFill>
+                      <a:blip r:embed="rId1">
+                        <a:extLst>
+                          <a:ext uri="{28A0092B-C50C-407E-A947-70E740481C1C}">
+                            <a14:useLocalDpi xmlns:a14="http://schemas.microsoft.com/office/drawing/2010/main" val="0"/>
+                          </a:ext>
+                        </a:extLst>
+                      </a:blip>
+                      <a:srcRect/>
+                      <a:stretch>
+                        <a:fillRect/>
+                      </a:stretch>
+                    </pic:blipFill>
+                    <pic:spPr bwMode="auto">
+                      <a:xfrm>
+                        <a:off x="0" y="0"/>
+                        <a:ext cx="793356" cy="254834"/>
+                      </a:xfrm>
+                      <a:prstGeom prst="rect">
+                        <a:avLst/>
+                      </a:prstGeom>
+                      <a:noFill/>
+                      <a:ln>
+                        <a:noFill/>
+                      </a:ln>
+                    </pic:spPr>
+                  </pic:pic>
+                </a:graphicData>
+              </a:graphic>
+              <wp14:sizeRelH relativeFrom="margin">
+                <wp14:pctWidth>0</wp14:pctWidth>
+              </wp14:sizeRelH>
+              <wp14:sizeRelV relativeFrom="margin">
+                <wp14:pctHeight>0</wp14:pctHeight>
+              </wp14:sizeRelV>
+            </wp:anchor>
+          </w:drawing>
+        </w:r>
         <w:r>
           <w:fldChar w:fldCharType="begin"/>
         </w:r>
         <w:r>
+          <w:rPr>
+            <w:lang w:val="en-US"/>
+          </w:rPr>
           <w:instrText>PAGE   \* MERGEFORMAT</w:instrText>
         </w:r>
         <w:r>
@@ -2689,8 +4088,9 @@
         <w:r>
           <w:rPr>
             <w:noProof/>
+            <w:lang w:val="en-US"/>
           </w:rPr>
-          <w:t>3</w:t>
+          <w:t>4</w:t>
         </w:r>
         <w:r>
           <w:fldChar w:fldCharType="end"/>
@@ -2701,17 +4101,21 @@
   <w:p>
     <w:pPr>
       <w:pStyle w:val="Fuzeile"/>
+      <w:rPr>
+        <w:lang w:val="en-US"/>
+      </w:rPr>
     </w:pPr>
     <w:r>
-      <w:t xml:space="preserve">Lydia Vierkorn @ FTC GmbH – </w:t>
+      <w:rPr>
+        <w:lang w:val="en-US"/>
+      </w:rPr>
+      <w:t>Lydia Vierkorn @ FTC GmbH – We Create Dreams.</w:t>
     </w:r>
-    <w:proofErr w:type="spellStart"/>
     <w:r>
-      <w:t>We</w:t>
-    </w:r>
-    <w:proofErr w:type="spellEnd"/>
-    <w:r>
-      <w:t xml:space="preserve"> Create Dreams.</w:t>
+      <w:rPr>
+        <w:lang w:val="en-US"/>
+      </w:rPr>
+      <w:t xml:space="preserve"> </w:t>
     </w:r>
   </w:p>
 </w:ftr>
@@ -2749,13 +4153,7 @@
       <w:pStyle w:val="Kopfzeile"/>
     </w:pPr>
     <w:r>
-      <w:t xml:space="preserve">Konzeptübersicht </w:t>
-    </w:r>
-    <w:r>
-      <w:t>ANSYS</w:t>
-    </w:r>
-    <w:r>
-      <w:t xml:space="preserve"> – FTC GmbH</w:t>
+      <w:t>Konzeptübersicht ANSYS – FTC GmbH</w:t>
     </w:r>
   </w:p>
 </w:hdr>
@@ -3215,7 +4613,6 @@
     <w:next w:val="Standard"/>
     <w:link w:val="berschrift3Zchn"/>
     <w:uiPriority w:val="9"/>
-    <w:semiHidden/>
     <w:unhideWhenUsed/>
     <w:qFormat/>
     <w:rsid w:val="00EB4A68"/>
@@ -3424,7 +4821,6 @@
     <w:basedOn w:val="Absatz-Standardschriftart"/>
     <w:link w:val="berschrift3"/>
     <w:uiPriority w:val="9"/>
-    <w:semiHidden/>
     <w:rsid w:val="00EB4A68"/>
     <w:rPr>
       <w:caps/>
@@ -4359,6 +5755,48 @@
       <w:ind w:left="200"/>
     </w:pPr>
   </w:style>
+  <w:style w:type="character" w:styleId="BesuchterLink">
+    <w:name w:val="FollowedHyperlink"/>
+    <w:basedOn w:val="Absatz-Standardschriftart"/>
+    <w:uiPriority w:val="99"/>
+    <w:semiHidden/>
+    <w:unhideWhenUsed/>
+    <w:rsid w:val="00C06F58"/>
+    <w:rPr>
+      <w:color w:val="9F6715" w:themeColor="followedHyperlink"/>
+      <w:u w:val="single"/>
+    </w:rPr>
+  </w:style>
+  <w:style w:type="paragraph" w:styleId="StandardWeb">
+    <w:name w:val="Normal (Web)"/>
+    <w:basedOn w:val="Standard"/>
+    <w:uiPriority w:val="99"/>
+    <w:semiHidden/>
+    <w:unhideWhenUsed/>
+    <w:rsid w:val="004D57B1"/>
+    <w:pPr>
+      <w:spacing w:beforeAutospacing="1" w:after="100" w:afterAutospacing="1" w:line="240" w:lineRule="auto"/>
+    </w:pPr>
+    <w:rPr>
+      <w:rFonts w:ascii="Times New Roman" w:eastAsia="Times New Roman" w:hAnsi="Times New Roman" w:cs="Times New Roman"/>
+      <w:sz w:val="24"/>
+      <w:szCs w:val="24"/>
+      <w:lang w:val="en-US"/>
+    </w:rPr>
+  </w:style>
+  <w:style w:type="paragraph" w:styleId="Verzeichnis3">
+    <w:name w:val="toc 3"/>
+    <w:basedOn w:val="Standard"/>
+    <w:next w:val="Standard"/>
+    <w:autoRedefine/>
+    <w:uiPriority w:val="39"/>
+    <w:unhideWhenUsed/>
+    <w:rsid w:val="00E65A46"/>
+    <w:pPr>
+      <w:spacing w:after="100"/>
+      <w:ind w:left="400"/>
+    </w:pPr>
+  </w:style>
 </w:styles>
 </file>
 
@@ -4403,17 +5841,17 @@
         <a:srgbClr val="9F6715"/>
       </a:folHlink>
     </a:clrScheme>
-    <a:fontScheme name="View">
+    <a:fontScheme name="Consolas-Verdana">
       <a:majorFont>
-        <a:latin typeface="Century Schoolbook" panose="02040604050505020304"/>
+        <a:latin typeface="Consolas" panose="020B0609020204030204"/>
         <a:ea typeface=""/>
         <a:cs typeface=""/>
-        <a:font script="Jpan" typeface="ＭＳ ゴシック"/>
-        <a:font script="Hang" typeface="맑은 고딕"/>
-        <a:font script="Hans" typeface="宋体"/>
+        <a:font script="Jpan" typeface="HG丸ｺﾞｼｯｸM-PRO"/>
+        <a:font script="Hang" typeface="HY중고딕"/>
+        <a:font script="Hans" typeface="华文楷体"/>
         <a:font script="Hant" typeface="新細明體"/>
         <a:font script="Arab" typeface="Tahoma"/>
-        <a:font script="Hebr" typeface="Gisha"/>
+        <a:font script="Hebr" typeface="Levenim MT"/>
         <a:font script="Thai" typeface="DilleniaUPC"/>
         <a:font script="Ethi" typeface="Nyala"/>
         <a:font script="Beng" typeface="Vrinda"/>
@@ -4440,16 +5878,16 @@
         <a:font script="Geor" typeface="Sylfaen"/>
       </a:majorFont>
       <a:minorFont>
-        <a:latin typeface="Century Schoolbook" panose="02040604050505020304"/>
+        <a:latin typeface="Verdana" panose="020B0604030504040204"/>
         <a:ea typeface=""/>
         <a:cs typeface=""/>
         <a:font script="Jpan" typeface="ＭＳ ゴシック"/>
-        <a:font script="Hang" typeface="맑은 고딕"/>
-        <a:font script="Hans" typeface="宋体"/>
-        <a:font script="Hant" typeface="新細明體"/>
+        <a:font script="Hang" typeface="굴림"/>
+        <a:font script="Hans" typeface="微软雅黑"/>
+        <a:font script="Hant" typeface="微軟正黑體"/>
         <a:font script="Arab" typeface="Tahoma"/>
-        <a:font script="Hebr" typeface="Gisha"/>
-        <a:font script="Thai" typeface="DilleniaUPC"/>
+        <a:font script="Hebr" typeface="Tahoma"/>
+        <a:font script="Thai" typeface="FreesiaUPC"/>
         <a:font script="Ethi" typeface="Nyala"/>
         <a:font script="Beng" typeface="Vrinda"/>
         <a:font script="Gujr" typeface="Shruti"/>
@@ -4639,7 +6077,7 @@
 </file>
 
 <file path=customXml/itemProps2.xml><?xml version="1.0" encoding="utf-8"?>
-<ds:datastoreItem xmlns:ds="http://schemas.openxmlformats.org/officeDocument/2006/customXml" ds:itemID="{62EEFF72-D8A7-4162-BA90-B9E618C760EC}">
+<ds:datastoreItem xmlns:ds="http://schemas.openxmlformats.org/officeDocument/2006/customXml" ds:itemID="{A6B8160B-A639-48FA-BB10-A1AAF2474367}">
   <ds:schemaRefs>
     <ds:schemaRef ds:uri="http://schemas.openxmlformats.org/officeDocument/2006/bibliography"/>
   </ds:schemaRefs>

</xml_diff>